<commit_message>
eclipse + tests + fixed input bugs special cases
fixed project not opening in eclipse, created files:
   .classpath
   .project
... modifications stated in algo file
</commit_message>
<xml_diff>
--- a/algos.docx
+++ b/algos.docx
@@ -1,13 +1,19 @@
 
 <file path=word/document.xml><?xml version="1.0" encoding="utf-8"?>
-<w:document xmlns:wpc="http://schemas.microsoft.com/office/word/2010/wordprocessingCanvas" xmlns:cx="http://schemas.microsoft.com/office/drawing/2014/chartex" xmlns:cx1="http://schemas.microsoft.com/office/drawing/2015/9/8/chartex" xmlns:cx2="http://schemas.microsoft.com/office/drawing/2015/10/21/chartex" xmlns:cx3="http://schemas.microsoft.com/office/drawing/2016/5/9/chartex" xmlns:cx4="http://schemas.microsoft.com/office/drawing/2016/5/10/chartex" xmlns:cx5="http://schemas.microsoft.com/office/drawing/2016/5/11/chartex" xmlns:cx6="http://schemas.microsoft.com/office/drawing/2016/5/12/chartex" xmlns:cx7="http://schemas.microsoft.com/office/drawing/2016/5/13/chartex" xmlns:cx8="http://schemas.microsoft.com/office/drawing/2016/5/14/chartex" xmlns:mc="http://schemas.openxmlformats.org/markup-compatibility/2006" xmlns:aink="http://schemas.microsoft.com/office/drawing/2016/ink" xmlns:am3d="http://schemas.microsoft.com/office/drawing/2017/model3d" xmlns:o="urn:schemas-microsoft-com:office:office" xmlns:r="http://schemas.openxmlformats.org/officeDocument/2006/relationships" xmlns:m="http://schemas.openxmlformats.org/officeDocument/2006/math" xmlns:v="urn:schemas-microsoft-com:vml" xmlns:wp14="http://schemas.microsoft.com/office/word/2010/wordprocessingDrawing" xmlns:wp="http://schemas.openxmlformats.org/drawingml/2006/wordprocessingDrawing" xmlns:w10="urn:schemas-microsoft-com:office:word" xmlns:w="http://schemas.openxmlformats.org/wordprocessingml/2006/main" xmlns:w14="http://schemas.microsoft.com/office/word/2010/wordml" xmlns:w15="http://schemas.microsoft.com/office/word/2012/wordml" xmlns:w16cex="http://schemas.microsoft.com/office/word/2018/wordml/cex" xmlns:w16cid="http://schemas.microsoft.com/office/word/2016/wordml/cid" xmlns:w16="http://schemas.microsoft.com/office/word/2018/wordml" xmlns:w16se="http://schemas.microsoft.com/office/word/2015/wordml/symex" xmlns:wpg="http://schemas.microsoft.com/office/word/2010/wordprocessingGroup" xmlns:wpi="http://schemas.microsoft.com/office/word/2010/wordprocessingInk" xmlns:wne="http://schemas.microsoft.com/office/word/2006/wordml" xmlns:wps="http://schemas.microsoft.com/office/word/2010/wordprocessingShape" mc:Ignorable="w14 w15 w16se w16cid w16 w16cex wp14">
+<w:document xmlns:wpc="http://schemas.microsoft.com/office/word/2010/wordprocessingCanvas" xmlns:cx="http://schemas.microsoft.com/office/drawing/2014/chartex" xmlns:cx1="http://schemas.microsoft.com/office/drawing/2015/9/8/chartex" xmlns:cx2="http://schemas.microsoft.com/office/drawing/2015/10/21/chartex" xmlns:cx3="http://schemas.microsoft.com/office/drawing/2016/5/9/chartex" xmlns:cx4="http://schemas.microsoft.com/office/drawing/2016/5/10/chartex" xmlns:cx5="http://schemas.microsoft.com/office/drawing/2016/5/11/chartex" xmlns:cx6="http://schemas.microsoft.com/office/drawing/2016/5/12/chartex" xmlns:cx7="http://schemas.microsoft.com/office/drawing/2016/5/13/chartex" xmlns:cx8="http://schemas.microsoft.com/office/drawing/2016/5/14/chartex" xmlns:mc="http://schemas.openxmlformats.org/markup-compatibility/2006" xmlns:aink="http://schemas.microsoft.com/office/drawing/2016/ink" xmlns:am3d="http://schemas.microsoft.com/office/drawing/2017/model3d" xmlns:o="urn:schemas-microsoft-com:office:office" xmlns:r="http://schemas.openxmlformats.org/officeDocument/2006/relationships" xmlns:m="http://schemas.openxmlformats.org/officeDocument/2006/math" xmlns:v="urn:schemas-microsoft-com:vml" xmlns:wp14="http://schemas.microsoft.com/office/word/2010/wordprocessingDrawing" xmlns:wp="http://schemas.openxmlformats.org/drawingml/2006/wordprocessingDrawing" xmlns:w10="urn:schemas-microsoft-com:office:word" xmlns:w="http://schemas.openxmlformats.org/wordprocessingml/2006/main" xmlns:w14="http://schemas.microsoft.com/office/word/2010/wordml" xmlns:w15="http://schemas.microsoft.com/office/word/2012/wordml" xmlns:w16cex="http://schemas.microsoft.com/office/word/2018/wordml/cex" xmlns:w16cid="http://schemas.microsoft.com/office/word/2016/wordml/cid" xmlns:w16="http://schemas.microsoft.com/office/word/2018/wordml" xmlns:w16sdtdh="http://schemas.microsoft.com/office/word/2020/wordml/sdtdatahash" xmlns:w16se="http://schemas.microsoft.com/office/word/2015/wordml/symex" xmlns:wpg="http://schemas.microsoft.com/office/word/2010/wordprocessingGroup" xmlns:wpi="http://schemas.microsoft.com/office/word/2010/wordprocessingInk" xmlns:wne="http://schemas.microsoft.com/office/word/2006/wordml" xmlns:wps="http://schemas.microsoft.com/office/word/2010/wordprocessingShape" mc:Ignorable="w14 w15 w16se w16cid w16 w16cex w16sdtdh wp14">
   <w:body>
     <w:p>
       <w:pPr>
         <w:ind w:left="1080" w:hanging="720"/>
-      </w:pPr>
-      <w:r>
-        <w:t>QUESTIONS:</w:t>
+        <w:rPr>
+          <w:lang w:val="fr-FR"/>
+        </w:rPr>
+      </w:pPr>
+      <w:r>
+        <w:rPr>
+          <w:lang w:val="fr-FR"/>
+        </w:rPr>
+        <w:t>TODO :</w:t>
       </w:r>
     </w:p>
     <w:p>
@@ -17,93 +23,23 @@
           <w:lang w:val="fr-FR"/>
         </w:rPr>
       </w:pPr>
-      <w:proofErr w:type="spellStart"/>
-      <w:r>
-        <w:rPr>
-          <w:lang w:val="fr-FR"/>
-        </w:rPr>
-        <w:t>Est ce</w:t>
-      </w:r>
-      <w:proofErr w:type="spellEnd"/>
-      <w:r>
-        <w:rPr>
-          <w:lang w:val="fr-FR"/>
-        </w:rPr>
-        <w:t xml:space="preserve"> que il f</w:t>
-      </w:r>
-      <w:r>
-        <w:rPr>
-          <w:lang w:val="fr-FR"/>
-        </w:rPr>
-        <w:t xml:space="preserve">aut </w:t>
-      </w:r>
-      <w:r>
-        <w:rPr>
-          <w:lang w:val="fr-FR"/>
-        </w:rPr>
-        <w:t>crée</w:t>
-      </w:r>
-      <w:r>
-        <w:rPr>
-          <w:lang w:val="fr-FR"/>
-        </w:rPr>
-        <w:t xml:space="preserve"> une </w:t>
-      </w:r>
-      <w:proofErr w:type="spellStart"/>
-      <w:r>
-        <w:rPr>
-          <w:lang w:val="fr-FR"/>
-        </w:rPr>
-        <w:t>class</w:t>
-      </w:r>
-      <w:proofErr w:type="spellEnd"/>
-      <w:r>
-        <w:rPr>
-          <w:lang w:val="fr-FR"/>
-        </w:rPr>
-        <w:t xml:space="preserve"> pour </w:t>
-      </w:r>
-      <w:proofErr w:type="spellStart"/>
-      <w:r>
-        <w:rPr>
-          <w:lang w:val="fr-FR"/>
-        </w:rPr>
-        <w:t>A</w:t>
-      </w:r>
-      <w:r>
-        <w:rPr>
-          <w:lang w:val="fr-FR"/>
-        </w:rPr>
-        <w:t>rmy</w:t>
-      </w:r>
-      <w:proofErr w:type="spellEnd"/>
-      <w:r>
-        <w:rPr>
-          <w:lang w:val="fr-FR"/>
-        </w:rPr>
-        <w:t xml:space="preserve"> ou seulement utiliser une table de </w:t>
-      </w:r>
-      <w:proofErr w:type="spellStart"/>
-      <w:proofErr w:type="gramStart"/>
-      <w:r>
-        <w:rPr>
-          <w:lang w:val="fr-FR"/>
-        </w:rPr>
-        <w:t>Soldier</w:t>
-      </w:r>
-      <w:proofErr w:type="spellEnd"/>
-      <w:r>
-        <w:rPr>
-          <w:lang w:val="fr-FR"/>
-        </w:rPr>
-        <w:t>[</w:t>
-      </w:r>
-      <w:proofErr w:type="gramEnd"/>
-      <w:r>
-        <w:rPr>
-          <w:lang w:val="fr-FR"/>
-        </w:rPr>
-        <w:t>] ?</w:t>
+      <w:r>
+        <w:rPr>
+          <w:lang w:val="fr-FR"/>
+        </w:rPr>
+        <w:t>8/</w:t>
+      </w:r>
+      <w:r>
+        <w:rPr>
+          <w:lang w:val="fr-FR"/>
+        </w:rPr>
+        <w:t>4</w:t>
+      </w:r>
+      <w:r>
+        <w:rPr>
+          <w:lang w:val="fr-FR"/>
+        </w:rPr>
+        <w:t>/2021</w:t>
       </w:r>
     </w:p>
     <w:p>
@@ -117,71 +53,7 @@
         <w:rPr>
           <w:lang w:val="fr-FR"/>
         </w:rPr>
-        <w:t xml:space="preserve">Est-ce qu’on peut </w:t>
-      </w:r>
-      <w:proofErr w:type="spellStart"/>
-      <w:r>
-        <w:rPr>
-          <w:lang w:val="fr-FR"/>
-        </w:rPr>
-        <w:t>ecrire</w:t>
-      </w:r>
-      <w:proofErr w:type="spellEnd"/>
-      <w:r>
-        <w:rPr>
-          <w:lang w:val="fr-FR"/>
-        </w:rPr>
-        <w:t xml:space="preserve"> les </w:t>
-      </w:r>
-      <w:proofErr w:type="spellStart"/>
-      <w:r>
-        <w:rPr>
-          <w:lang w:val="fr-FR"/>
-        </w:rPr>
-        <w:t>methods</w:t>
-      </w:r>
-      <w:proofErr w:type="spellEnd"/>
-      <w:r>
-        <w:rPr>
-          <w:lang w:val="fr-FR"/>
-        </w:rPr>
-        <w:t xml:space="preserve"> comme </w:t>
-      </w:r>
-      <w:proofErr w:type="spellStart"/>
-      <w:proofErr w:type="gramStart"/>
-      <w:r>
-        <w:rPr>
-          <w:lang w:val="fr-FR"/>
-        </w:rPr>
-        <w:t>gameTypeChoice</w:t>
-      </w:r>
-      <w:proofErr w:type="spellEnd"/>
-      <w:r>
-        <w:rPr>
-          <w:lang w:val="fr-FR"/>
-        </w:rPr>
-        <w:t>(</w:t>
-      </w:r>
-      <w:proofErr w:type="gramEnd"/>
-      <w:r>
-        <w:rPr>
-          <w:lang w:val="fr-FR"/>
-        </w:rPr>
-        <w:t xml:space="preserve">) et </w:t>
-      </w:r>
-      <w:proofErr w:type="spellStart"/>
-      <w:r>
-        <w:rPr>
-          <w:lang w:val="fr-FR"/>
-        </w:rPr>
-        <w:t>chooseGameType</w:t>
-      </w:r>
-      <w:proofErr w:type="spellEnd"/>
-      <w:r>
-        <w:rPr>
-          <w:lang w:val="fr-FR"/>
-        </w:rPr>
-        <w:t>() dans GameMain.java ??</w:t>
+        <w:t>Gerer le cas ou l’utilisateur entre une autre valeur que les coordonnee dans case apres le prompt.</w:t>
       </w:r>
     </w:p>
     <w:p>
@@ -191,6 +63,331 @@
           <w:lang w:val="fr-FR"/>
         </w:rPr>
       </w:pPr>
+      <w:r>
+        <w:rPr>
+          <w:lang w:val="fr-FR"/>
+        </w:rPr>
+        <w:t>Limiter le nombre de guerriers qui peuvent etre misent dans une case cependant le type de la tuile.</w:t>
+      </w:r>
+      <w:r>
+        <w:rPr>
+          <w:lang w:val="fr-FR"/>
+        </w:rPr>
+        <w:t xml:space="preserve"> [done]</w:t>
+      </w:r>
+    </w:p>
+    <w:p>
+      <w:pPr>
+        <w:ind w:left="1080" w:hanging="720"/>
+        <w:rPr>
+          <w:lang w:val="fr-FR"/>
+        </w:rPr>
+      </w:pPr>
+      <w:r>
+        <w:rPr>
+          <w:lang w:val="fr-FR"/>
+        </w:rPr>
+        <w:t>Le regex utilizer pour v</w:t>
+      </w:r>
+      <w:r>
+        <w:rPr>
+          <w:lang w:val="fr-FR"/>
+        </w:rPr>
+        <w:t>alider le choix de tuile devrait etre definit par les limites de la Map.</w:t>
+      </w:r>
+    </w:p>
+    <w:p>
+      <w:pPr>
+        <w:ind w:left="1080" w:hanging="720"/>
+        <w:rPr>
+          <w:lang w:val="fr-FR"/>
+        </w:rPr>
+      </w:pPr>
+      <w:r>
+        <w:rPr>
+          <w:lang w:val="fr-FR"/>
+        </w:rPr>
+        <w:tab/>
+      </w:r>
+      <w:r>
+        <w:rPr>
+          <w:lang w:val="fr-FR"/>
+        </w:rPr>
+        <w:t>[done]</w:t>
+      </w:r>
+    </w:p>
+    <w:p>
+      <w:pPr>
+        <w:ind w:left="1080" w:hanging="720"/>
+        <w:rPr>
+          <w:lang w:val="fr-FR"/>
+        </w:rPr>
+      </w:pPr>
+      <w:r>
+        <w:rPr>
+          <w:lang w:val="fr-FR"/>
+        </w:rPr>
+        <w:t xml:space="preserve">Le regex devrait utiliser le </w:t>
+      </w:r>
+      <w:r>
+        <w:rPr>
+          <w:lang w:val="fr-FR"/>
+        </w:rPr>
+        <w:t>string</w:t>
+      </w:r>
+      <w:r>
+        <w:rPr>
+          <w:lang w:val="fr-FR"/>
+        </w:rPr>
+        <w:t xml:space="preserve"> {nbRepetition} si la taille du map depasse le 9 suivant le height ou le width</w:t>
+      </w:r>
+    </w:p>
+    <w:p>
+      <w:pPr>
+        <w:ind w:left="1080" w:hanging="720"/>
+        <w:rPr>
+          <w:lang w:val="fr-FR"/>
+        </w:rPr>
+      </w:pPr>
+      <w:r>
+        <w:rPr>
+          <w:lang w:val="fr-FR"/>
+        </w:rPr>
+        <w:tab/>
+        <w:t>[done]</w:t>
+      </w:r>
+    </w:p>
+    <w:p>
+      <w:pPr>
+        <w:rPr>
+          <w:lang w:val="fr-FR"/>
+        </w:rPr>
+      </w:pPr>
+      <w:r>
+        <w:rPr>
+          <w:lang w:val="fr-FR"/>
+        </w:rPr>
+        <w:t>Gerer le ca sou l</w:t>
+      </w:r>
+      <w:r>
+        <w:rPr>
+          <w:lang w:val="fr-FR"/>
+        </w:rPr>
+        <w:t>’utilisateur entre une autre valeur qu’une taille valid de l’armee</w:t>
+      </w:r>
+      <w:r>
+        <w:rPr>
+          <w:lang w:val="fr-FR"/>
+        </w:rPr>
+        <w:t> :</w:t>
+      </w:r>
+    </w:p>
+    <w:p>
+      <w:pPr>
+        <w:pStyle w:val="ListParagraph"/>
+        <w:numPr>
+          <w:ilvl w:val="0"/>
+          <w:numId w:val="4"/>
+        </w:numPr>
+        <w:rPr>
+          <w:lang w:val="fr-FR"/>
+        </w:rPr>
+      </w:pPr>
+      <w:r>
+        <w:rPr>
+          <w:lang w:val="fr-FR"/>
+        </w:rPr>
+        <w:t>Si la taille de l’armee depasse le nombre de querriers disponibles</w:t>
+      </w:r>
+      <w:r>
+        <w:rPr>
+          <w:lang w:val="fr-FR"/>
+        </w:rPr>
+        <w:t xml:space="preserve"> [done]</w:t>
+      </w:r>
+    </w:p>
+    <w:p>
+      <w:pPr>
+        <w:pStyle w:val="ListParagraph"/>
+        <w:numPr>
+          <w:ilvl w:val="0"/>
+          <w:numId w:val="4"/>
+        </w:numPr>
+        <w:rPr>
+          <w:lang w:val="fr-FR"/>
+        </w:rPr>
+      </w:pPr>
+      <w:r>
+        <w:rPr>
+          <w:lang w:val="fr-FR"/>
+        </w:rPr>
+        <w:t>Si la taille de l’armee depasse la limit definit par la tuile</w:t>
+      </w:r>
+      <w:r>
+        <w:rPr>
+          <w:lang w:val="fr-FR"/>
+        </w:rPr>
+        <w:t xml:space="preserve"> [done]</w:t>
+      </w:r>
+    </w:p>
+    <w:p>
+      <w:pPr>
+        <w:pStyle w:val="ListParagraph"/>
+        <w:numPr>
+          <w:ilvl w:val="0"/>
+          <w:numId w:val="4"/>
+        </w:numPr>
+        <w:rPr>
+          <w:lang w:val="fr-FR"/>
+        </w:rPr>
+      </w:pPr>
+      <w:r>
+        <w:rPr>
+          <w:lang w:val="fr-FR"/>
+        </w:rPr>
+        <w:t xml:space="preserve">Si le string entree par l’utilisateur n’est pas une chiffre valid (inferieur a </w:t>
+      </w:r>
+      <w:r>
+        <w:rPr>
+          <w:lang w:val="fr-FR"/>
+        </w:rPr>
+        <w:t>1</w:t>
+      </w:r>
+      <w:r>
+        <w:rPr>
+          <w:lang w:val="fr-FR"/>
+        </w:rPr>
+        <w:t>)</w:t>
+      </w:r>
+      <w:r>
+        <w:rPr>
+          <w:lang w:val="fr-FR"/>
+        </w:rPr>
+        <w:t xml:space="preserve"> [done]</w:t>
+      </w:r>
+    </w:p>
+    <w:p>
+      <w:pPr>
+        <w:pStyle w:val="ListParagraph"/>
+        <w:numPr>
+          <w:ilvl w:val="0"/>
+          <w:numId w:val="4"/>
+        </w:numPr>
+        <w:rPr>
+          <w:lang w:val="fr-FR"/>
+        </w:rPr>
+      </w:pPr>
+      <w:r>
+        <w:rPr>
+          <w:lang w:val="fr-FR"/>
+        </w:rPr>
+        <w:t>Si le string entree par l’utilisateur n’est pas du tout valid (un String quelconque)</w:t>
+      </w:r>
+      <w:r>
+        <w:rPr>
+          <w:lang w:val="fr-FR"/>
+        </w:rPr>
+        <w:t xml:space="preserve"> [done]</w:t>
+      </w:r>
+    </w:p>
+    <w:p>
+      <w:pPr>
+        <w:rPr>
+          <w:lang w:val="fr-FR"/>
+        </w:rPr>
+      </w:pPr>
+      <w:r>
+        <w:rPr>
+          <w:lang w:val="fr-FR"/>
+        </w:rPr>
+        <w:t>Des fois l’algorithm</w:t>
+      </w:r>
+      <w:r>
+        <w:rPr>
+          <w:lang w:val="fr-FR"/>
+        </w:rPr>
+        <w:t>e</w:t>
+      </w:r>
+      <w:r>
+        <w:rPr>
+          <w:lang w:val="fr-FR"/>
+        </w:rPr>
+        <w:t xml:space="preserve"> de genration de tuile nous done des resultat indesirables : des tuiles touts seul </w:t>
+      </w:r>
+      <w:r>
+        <w:rPr>
+          <mc:AlternateContent>
+            <mc:Choice Requires="w16se"/>
+            <mc:Fallback>
+              <w:rFonts w:ascii="Segoe UI Emoji" w:eastAsia="Segoe UI Emoji" w:hAnsi="Segoe UI Emoji" w:cs="Segoe UI Emoji"/>
+            </mc:Fallback>
+          </mc:AlternateContent>
+          <w:lang w:val="fr-FR"/>
+        </w:rPr>
+        <mc:AlternateContent>
+          <mc:Choice Requires="w16se">
+            <w16se:symEx w16se:font="Segoe UI Emoji" w16se:char="2639"/>
+          </mc:Choice>
+          <mc:Fallback>
+            <w:t>☹</w:t>
+          </mc:Fallback>
+        </mc:AlternateContent>
+      </w:r>
+    </w:p>
+    <w:p>
+      <w:pPr>
+        <w:rPr>
+          <w:lang w:val="fr-FR"/>
+        </w:rPr>
+      </w:pPr>
+      <w:r>
+        <w:rPr>
+          <w:lang w:val="fr-FR"/>
+        </w:rPr>
+        <w:t xml:space="preserve">Lorsque la taille de la map devienne tres grande l’impression deviendra inorganisé a cause des espaces dans le header : </w:t>
+      </w:r>
+    </w:p>
+    <w:p>
+      <w:pPr>
+        <w:pStyle w:val="ListParagraph"/>
+        <w:numPr>
+          <w:ilvl w:val="0"/>
+          <w:numId w:val="4"/>
+        </w:numPr>
+        <w:rPr>
+          <w:lang w:val="fr-FR"/>
+        </w:rPr>
+      </w:pPr>
+      <w:r>
+        <w:rPr>
+          <w:lang w:val="fr-FR"/>
+        </w:rPr>
+        <w:t>les indices ne sont pas au milieu de la colonne des tuiles ;</w:t>
+      </w:r>
+    </w:p>
+    <w:p>
+      <w:pPr>
+        <w:pStyle w:val="ListParagraph"/>
+        <w:numPr>
+          <w:ilvl w:val="0"/>
+          <w:numId w:val="4"/>
+        </w:numPr>
+        <w:rPr>
+          <w:lang w:val="fr-FR"/>
+        </w:rPr>
+      </w:pPr>
+      <w:r>
+        <w:rPr>
+          <w:lang w:val="fr-FR"/>
+        </w:rPr>
+        <w:t xml:space="preserve">Et a </w:t>
+      </w:r>
+      <w:r>
+        <w:rPr>
+          <w:lang w:val="fr-FR"/>
+        </w:rPr>
+        <w:t>gauche si on a deux chiffres comme indice en passant aux nombres &gt; 9 il y a une difference entre les espaces ;</w:t>
+      </w:r>
     </w:p>
     <w:p>
       <w:pPr>
@@ -243,35 +440,7 @@
         <w:rPr>
           <w:lang w:val="fr-FR"/>
         </w:rPr>
-        <w:t xml:space="preserve">Au </w:t>
-      </w:r>
-      <w:proofErr w:type="spellStart"/>
-      <w:r>
-        <w:rPr>
-          <w:lang w:val="fr-FR"/>
-        </w:rPr>
-        <w:t>debut</w:t>
-      </w:r>
-      <w:proofErr w:type="spellEnd"/>
-      <w:r>
-        <w:rPr>
-          <w:lang w:val="fr-FR"/>
-        </w:rPr>
-        <w:t xml:space="preserve"> l’utilisateur va choisir le type du jeu, soit jeu de </w:t>
-      </w:r>
-      <w:proofErr w:type="spellStart"/>
-      <w:r>
-        <w:rPr>
-          <w:lang w:val="fr-FR"/>
-        </w:rPr>
-        <w:t>development</w:t>
-      </w:r>
-      <w:proofErr w:type="spellEnd"/>
-      <w:r>
-        <w:rPr>
-          <w:lang w:val="fr-FR"/>
-        </w:rPr>
-        <w:t xml:space="preserve"> agricole soit jeu de guerre ;</w:t>
+        <w:t>Au debut l’utilisateur va choisir le type du jeu, soit jeu de development agricole soit jeu de guerre ;</w:t>
       </w:r>
     </w:p>
     <w:p>
@@ -299,35 +468,7 @@
         <w:rPr>
           <w:lang w:val="fr-FR"/>
         </w:rPr>
-        <w:t xml:space="preserve">Si on est dans </w:t>
-      </w:r>
-      <w:proofErr w:type="spellStart"/>
-      <w:r>
-        <w:rPr>
-          <w:lang w:val="fr-FR"/>
-        </w:rPr>
-        <w:t>debug</w:t>
-      </w:r>
-      <w:proofErr w:type="spellEnd"/>
-      <w:r>
-        <w:rPr>
-          <w:lang w:val="fr-FR"/>
-        </w:rPr>
-        <w:t xml:space="preserve"> mode les noms des joueurs sont choisis automatiquement sinon </w:t>
-      </w:r>
-      <w:proofErr w:type="gramStart"/>
-      <w:r>
-        <w:rPr>
-          <w:lang w:val="fr-FR"/>
-        </w:rPr>
-        <w:t>il seront</w:t>
-      </w:r>
-      <w:proofErr w:type="gramEnd"/>
-      <w:r>
-        <w:rPr>
-          <w:lang w:val="fr-FR"/>
-        </w:rPr>
-        <w:t xml:space="preserve"> entrer par l’utilisateur</w:t>
+        <w:t>Si on est dans debug mode les noms des joueurs sont choisis automatiquement sinon il seront entrer par l’utilisateur</w:t>
       </w:r>
     </w:p>
     <w:p>
@@ -341,21 +482,7 @@
         <w:rPr>
           <w:lang w:val="fr-FR"/>
         </w:rPr>
-        <w:t>Finalement le joueur va choisir la taille de la plaque (</w:t>
-      </w:r>
-      <w:proofErr w:type="spellStart"/>
-      <w:r>
-        <w:rPr>
-          <w:lang w:val="fr-FR"/>
-        </w:rPr>
-        <w:t>map</w:t>
-      </w:r>
-      <w:proofErr w:type="spellEnd"/>
-      <w:r>
-        <w:rPr>
-          <w:lang w:val="fr-FR"/>
-        </w:rPr>
-        <w:t xml:space="preserve"> size)</w:t>
+        <w:t>Finalement le joueur va choisir la taille de la plaque (map size)</w:t>
       </w:r>
     </w:p>
     <w:p>
@@ -369,19 +496,11 @@
           <w:lang w:val="fr-FR"/>
         </w:rPr>
       </w:pPr>
-      <w:proofErr w:type="spellStart"/>
-      <w:r>
-        <w:rPr>
-          <w:lang w:val="fr-FR"/>
-        </w:rPr>
-        <w:t>Debut</w:t>
-      </w:r>
-      <w:proofErr w:type="spellEnd"/>
-      <w:r>
-        <w:rPr>
-          <w:lang w:val="fr-FR"/>
-        </w:rPr>
-        <w:t xml:space="preserve"> du jeu :</w:t>
+      <w:r>
+        <w:rPr>
+          <w:lang w:val="fr-FR"/>
+        </w:rPr>
+        <w:t>Debut du jeu :</w:t>
       </w:r>
     </w:p>
     <w:p>
@@ -419,15 +538,8 @@
         <w:ind w:left="1080"/>
       </w:pPr>
       <w:r>
-        <w:t xml:space="preserve"> the users are prompted to </w:t>
-      </w:r>
-      <w:proofErr w:type="spellStart"/>
-      <w:r>
-        <w:t>chose</w:t>
-      </w:r>
-      <w:proofErr w:type="spellEnd"/>
-      <w:r>
-        <w:t xml:space="preserve"> which type of game to play: </w:t>
+        <w:lastRenderedPageBreak/>
+        <w:t xml:space="preserve"> the users are prompted to chose which type of game to play: </w:t>
       </w:r>
       <w:r>
         <w:t>WAR</w:t>
@@ -543,13 +655,8 @@
         <w:ind w:left="1080"/>
       </w:pPr>
       <w:r>
-        <w:t xml:space="preserve">Check if current game is </w:t>
-      </w:r>
-      <w:proofErr w:type="spellStart"/>
-      <w:r>
-        <w:t>war_game</w:t>
-      </w:r>
-      <w:proofErr w:type="spellEnd"/>
+        <w:t>Check if current game is war_game</w:t>
+      </w:r>
     </w:p>
     <w:p>
       <w:pPr>
@@ -578,117 +685,79 @@
       <w:r>
         <w:t xml:space="preserve"> to </w:t>
       </w:r>
-      <w:proofErr w:type="spellStart"/>
-      <w:proofErr w:type="gramStart"/>
       <w:r>
         <w:rPr>
           <w:i/>
           <w:iCs/>
         </w:rPr>
-        <w:t>nextTurn</w:t>
-      </w:r>
-      <w:proofErr w:type="spellEnd"/>
-      <w:r>
+        <w:t>nextTurn()</w:t>
+      </w:r>
+    </w:p>
+    <w:p>
+      <w:pPr>
+        <w:ind w:left="1080"/>
+      </w:pPr>
+      <w:r>
+        <w:t>print (“make choice…”)</w:t>
+      </w:r>
+    </w:p>
+    <w:p>
+      <w:pPr>
+        <w:ind w:left="1080"/>
+      </w:pPr>
+      <w:r>
+        <w:t>if 1:</w:t>
+      </w:r>
+    </w:p>
+    <w:p>
+      <w:pPr>
+        <w:ind w:left="1080"/>
+      </w:pPr>
+      <w:r>
+        <w:t>prompt user to chose tile</w:t>
+      </w:r>
+      <w:r>
+        <w:t xml:space="preserve"> </w:t>
+      </w:r>
+    </w:p>
+    <w:p>
+      <w:pPr>
+        <w:ind w:left="360" w:firstLine="720"/>
         <w:rPr>
           <w:i/>
           <w:iCs/>
         </w:rPr>
-        <w:t>(</w:t>
-      </w:r>
-      <w:proofErr w:type="gramEnd"/>
+      </w:pPr>
+      <w:r>
+        <w:t xml:space="preserve">check if tile </w:t>
+      </w:r>
       <w:r>
         <w:rPr>
           <w:i/>
           <w:iCs/>
         </w:rPr>
-        <w:t>)</w:t>
-      </w:r>
-    </w:p>
-    <w:p>
-      <w:pPr>
-        <w:ind w:left="1080"/>
-      </w:pPr>
-      <w:r>
-        <w:t>print (“make choice…”)</w:t>
-      </w:r>
-    </w:p>
-    <w:p>
-      <w:pPr>
-        <w:ind w:left="1080"/>
-      </w:pPr>
-      <w:r>
-        <w:t>if 1:</w:t>
-      </w:r>
-    </w:p>
-    <w:p>
-      <w:pPr>
-        <w:ind w:left="1080"/>
-      </w:pPr>
-      <w:r>
-        <w:lastRenderedPageBreak/>
-        <w:t xml:space="preserve">prompt user to </w:t>
-      </w:r>
-      <w:proofErr w:type="spellStart"/>
-      <w:r>
-        <w:t>chose</w:t>
-      </w:r>
-      <w:proofErr w:type="spellEnd"/>
-      <w:r>
-        <w:t xml:space="preserve"> tile</w:t>
-      </w:r>
-      <w:r>
-        <w:t xml:space="preserve"> </w:t>
-      </w:r>
-    </w:p>
-    <w:p>
-      <w:pPr>
-        <w:ind w:left="360" w:firstLine="720"/>
+        <w:t>is</w:t>
+      </w:r>
+      <w:r>
         <w:rPr>
           <w:i/>
           <w:iCs/>
         </w:rPr>
-      </w:pPr>
-      <w:r>
-        <w:t xml:space="preserve">check if tile </w:t>
-      </w:r>
-      <w:proofErr w:type="spellStart"/>
-      <w:proofErr w:type="gramStart"/>
+        <w:t>E</w:t>
+      </w:r>
       <w:r>
         <w:rPr>
           <w:i/>
           <w:iCs/>
         </w:rPr>
-        <w:t>is</w:t>
+        <w:t>mpty</w:t>
       </w:r>
       <w:r>
         <w:rPr>
           <w:i/>
           <w:iCs/>
         </w:rPr>
-        <w:t>E</w:t>
-      </w:r>
-      <w:r>
-        <w:rPr>
-          <w:i/>
-          <w:iCs/>
-        </w:rPr>
-        <w:t>mpty</w:t>
-      </w:r>
-      <w:proofErr w:type="spellEnd"/>
-      <w:r>
-        <w:rPr>
-          <w:i/>
-          <w:iCs/>
-        </w:rPr>
-        <w:t>(</w:t>
-      </w:r>
-      <w:proofErr w:type="gramEnd"/>
-      <w:r>
-        <w:rPr>
-          <w:i/>
-          <w:iCs/>
-        </w:rPr>
-        <w:t>)</w:t>
+        <w:t>()</w:t>
       </w:r>
     </w:p>
     <w:p>
@@ -704,15 +773,7 @@
         <w:ind w:left="1080"/>
       </w:pPr>
       <w:r>
-        <w:t xml:space="preserve">get the </w:t>
-      </w:r>
-      <w:proofErr w:type="spellStart"/>
-      <w:r>
-        <w:t>tileType</w:t>
-      </w:r>
-      <w:proofErr w:type="spellEnd"/>
-      <w:r>
-        <w:t xml:space="preserve"> to set the limit of soldier that could be put in it</w:t>
+        <w:t>get the tileType to set the limit of soldier that could be put in it</w:t>
       </w:r>
     </w:p>
     <w:p>
@@ -772,23 +833,10 @@
         <w:ind w:left="1080"/>
       </w:pPr>
       <w:r>
-        <w:t xml:space="preserve">4. set how much gold is consumed </w:t>
-      </w:r>
-      <w:proofErr w:type="spellStart"/>
-      <w:proofErr w:type="gramStart"/>
-      <w:r>
-        <w:t>next</w:t>
-      </w:r>
-      <w:r>
-        <w:t>Round</w:t>
-      </w:r>
-      <w:proofErr w:type="spellEnd"/>
-      <w:r>
-        <w:t>(</w:t>
-      </w:r>
-      <w:proofErr w:type="gramEnd"/>
-      <w:r>
-        <w:t>)</w:t>
+        <w:t>4. set how much gold is consumed next</w:t>
+      </w:r>
+      <w:r>
+        <w:t>Round()</w:t>
       </w:r>
       <w:r>
         <w:t xml:space="preserve"> (IN THE TILE OR IN THE ARMY??) </w:t>
@@ -802,20 +850,7 @@
         <w:t xml:space="preserve">5. set </w:t>
       </w:r>
       <w:r>
-        <w:t xml:space="preserve">how much resources are produced for </w:t>
-      </w:r>
-      <w:proofErr w:type="spellStart"/>
-      <w:proofErr w:type="gramStart"/>
-      <w:r>
-        <w:t>nextRound</w:t>
-      </w:r>
-      <w:proofErr w:type="spellEnd"/>
-      <w:r>
-        <w:t>(</w:t>
-      </w:r>
-      <w:proofErr w:type="gramEnd"/>
-      <w:r>
-        <w:t>)</w:t>
+        <w:t>how much resources are produced for nextRound()</w:t>
       </w:r>
     </w:p>
     <w:p>
@@ -871,7 +906,7 @@
 </file>
 
 <file path=word/numbering.xml><?xml version="1.0" encoding="utf-8"?>
-<w:numbering xmlns:wpc="http://schemas.microsoft.com/office/word/2010/wordprocessingCanvas" xmlns:cx="http://schemas.microsoft.com/office/drawing/2014/chartex" xmlns:cx1="http://schemas.microsoft.com/office/drawing/2015/9/8/chartex" xmlns:cx2="http://schemas.microsoft.com/office/drawing/2015/10/21/chartex" xmlns:cx3="http://schemas.microsoft.com/office/drawing/2016/5/9/chartex" xmlns:cx4="http://schemas.microsoft.com/office/drawing/2016/5/10/chartex" xmlns:cx5="http://schemas.microsoft.com/office/drawing/2016/5/11/chartex" xmlns:cx6="http://schemas.microsoft.com/office/drawing/2016/5/12/chartex" xmlns:cx7="http://schemas.microsoft.com/office/drawing/2016/5/13/chartex" xmlns:cx8="http://schemas.microsoft.com/office/drawing/2016/5/14/chartex" xmlns:mc="http://schemas.openxmlformats.org/markup-compatibility/2006" xmlns:aink="http://schemas.microsoft.com/office/drawing/2016/ink" xmlns:am3d="http://schemas.microsoft.com/office/drawing/2017/model3d" xmlns:o="urn:schemas-microsoft-com:office:office" xmlns:r="http://schemas.openxmlformats.org/officeDocument/2006/relationships" xmlns:m="http://schemas.openxmlformats.org/officeDocument/2006/math" xmlns:v="urn:schemas-microsoft-com:vml" xmlns:wp14="http://schemas.microsoft.com/office/word/2010/wordprocessingDrawing" xmlns:wp="http://schemas.openxmlformats.org/drawingml/2006/wordprocessingDrawing" xmlns:w10="urn:schemas-microsoft-com:office:word" xmlns:w="http://schemas.openxmlformats.org/wordprocessingml/2006/main" xmlns:w14="http://schemas.microsoft.com/office/word/2010/wordml" xmlns:w15="http://schemas.microsoft.com/office/word/2012/wordml" xmlns:w16cex="http://schemas.microsoft.com/office/word/2018/wordml/cex" xmlns:w16cid="http://schemas.microsoft.com/office/word/2016/wordml/cid" xmlns:w16="http://schemas.microsoft.com/office/word/2018/wordml" xmlns:w16se="http://schemas.microsoft.com/office/word/2015/wordml/symex" xmlns:wpg="http://schemas.microsoft.com/office/word/2010/wordprocessingGroup" xmlns:wpi="http://schemas.microsoft.com/office/word/2010/wordprocessingInk" xmlns:wne="http://schemas.microsoft.com/office/word/2006/wordml" xmlns:wps="http://schemas.microsoft.com/office/word/2010/wordprocessingShape" mc:Ignorable="w14 w15 w16se w16cid w16 w16cex wp14">
+<w:numbering xmlns:wpc="http://schemas.microsoft.com/office/word/2010/wordprocessingCanvas" xmlns:cx="http://schemas.microsoft.com/office/drawing/2014/chartex" xmlns:cx1="http://schemas.microsoft.com/office/drawing/2015/9/8/chartex" xmlns:cx2="http://schemas.microsoft.com/office/drawing/2015/10/21/chartex" xmlns:cx3="http://schemas.microsoft.com/office/drawing/2016/5/9/chartex" xmlns:cx4="http://schemas.microsoft.com/office/drawing/2016/5/10/chartex" xmlns:cx5="http://schemas.microsoft.com/office/drawing/2016/5/11/chartex" xmlns:cx6="http://schemas.microsoft.com/office/drawing/2016/5/12/chartex" xmlns:cx7="http://schemas.microsoft.com/office/drawing/2016/5/13/chartex" xmlns:cx8="http://schemas.microsoft.com/office/drawing/2016/5/14/chartex" xmlns:mc="http://schemas.openxmlformats.org/markup-compatibility/2006" xmlns:aink="http://schemas.microsoft.com/office/drawing/2016/ink" xmlns:am3d="http://schemas.microsoft.com/office/drawing/2017/model3d" xmlns:o="urn:schemas-microsoft-com:office:office" xmlns:r="http://schemas.openxmlformats.org/officeDocument/2006/relationships" xmlns:m="http://schemas.openxmlformats.org/officeDocument/2006/math" xmlns:v="urn:schemas-microsoft-com:vml" xmlns:wp14="http://schemas.microsoft.com/office/word/2010/wordprocessingDrawing" xmlns:wp="http://schemas.openxmlformats.org/drawingml/2006/wordprocessingDrawing" xmlns:w10="urn:schemas-microsoft-com:office:word" xmlns:w="http://schemas.openxmlformats.org/wordprocessingml/2006/main" xmlns:w14="http://schemas.microsoft.com/office/word/2010/wordml" xmlns:w15="http://schemas.microsoft.com/office/word/2012/wordml" xmlns:w16cex="http://schemas.microsoft.com/office/word/2018/wordml/cex" xmlns:w16cid="http://schemas.microsoft.com/office/word/2016/wordml/cid" xmlns:w16="http://schemas.microsoft.com/office/word/2018/wordml" xmlns:w16sdtdh="http://schemas.microsoft.com/office/word/2020/wordml/sdtdatahash" xmlns:w16se="http://schemas.microsoft.com/office/word/2015/wordml/symex" xmlns:wpg="http://schemas.microsoft.com/office/word/2010/wordprocessingGroup" xmlns:wpi="http://schemas.microsoft.com/office/word/2010/wordprocessingInk" xmlns:wne="http://schemas.microsoft.com/office/word/2006/wordml" xmlns:wps="http://schemas.microsoft.com/office/word/2010/wordprocessingShape" mc:Ignorable="w14 w15 w16se w16cid w16 w16cex w16sdtdh wp14">
   <w:abstractNum w:abstractNumId="0" w15:restartNumberingAfterBreak="0">
     <w:nsid w:val="175D78B1"/>
     <w:multiLevelType w:val="hybridMultilevel"/>
@@ -962,6 +997,118 @@
     </w:lvl>
   </w:abstractNum>
   <w:abstractNum w:abstractNumId="1" w15:restartNumberingAfterBreak="0">
+    <w:nsid w:val="1F1057E6"/>
+    <w:multiLevelType w:val="hybridMultilevel"/>
+    <w:tmpl w:val="74C4FFC0"/>
+    <w:lvl w:ilvl="0" w:tplc="5F2A3AC2">
+      <w:numFmt w:val="bullet"/>
+      <w:lvlText w:val="-"/>
+      <w:lvlJc w:val="left"/>
+      <w:pPr>
+        <w:ind w:left="1080" w:hanging="360"/>
+      </w:pPr>
+      <w:rPr>
+        <w:rFonts w:ascii="Calibri" w:eastAsiaTheme="minorHAnsi" w:hAnsi="Calibri" w:cs="Calibri" w:hint="default"/>
+      </w:rPr>
+    </w:lvl>
+    <w:lvl w:ilvl="1" w:tplc="04090003" w:tentative="1">
+      <w:start w:val="1"/>
+      <w:numFmt w:val="bullet"/>
+      <w:lvlText w:val="o"/>
+      <w:lvlJc w:val="left"/>
+      <w:pPr>
+        <w:ind w:left="1800" w:hanging="360"/>
+      </w:pPr>
+      <w:rPr>
+        <w:rFonts w:ascii="Courier New" w:hAnsi="Courier New" w:cs="Courier New" w:hint="default"/>
+      </w:rPr>
+    </w:lvl>
+    <w:lvl w:ilvl="2" w:tplc="04090005" w:tentative="1">
+      <w:start w:val="1"/>
+      <w:numFmt w:val="bullet"/>
+      <w:lvlText w:val=""/>
+      <w:lvlJc w:val="left"/>
+      <w:pPr>
+        <w:ind w:left="2520" w:hanging="360"/>
+      </w:pPr>
+      <w:rPr>
+        <w:rFonts w:ascii="Wingdings" w:hAnsi="Wingdings" w:hint="default"/>
+      </w:rPr>
+    </w:lvl>
+    <w:lvl w:ilvl="3" w:tplc="04090001" w:tentative="1">
+      <w:start w:val="1"/>
+      <w:numFmt w:val="bullet"/>
+      <w:lvlText w:val=""/>
+      <w:lvlJc w:val="left"/>
+      <w:pPr>
+        <w:ind w:left="3240" w:hanging="360"/>
+      </w:pPr>
+      <w:rPr>
+        <w:rFonts w:ascii="Symbol" w:hAnsi="Symbol" w:hint="default"/>
+      </w:rPr>
+    </w:lvl>
+    <w:lvl w:ilvl="4" w:tplc="04090003" w:tentative="1">
+      <w:start w:val="1"/>
+      <w:numFmt w:val="bullet"/>
+      <w:lvlText w:val="o"/>
+      <w:lvlJc w:val="left"/>
+      <w:pPr>
+        <w:ind w:left="3960" w:hanging="360"/>
+      </w:pPr>
+      <w:rPr>
+        <w:rFonts w:ascii="Courier New" w:hAnsi="Courier New" w:cs="Courier New" w:hint="default"/>
+      </w:rPr>
+    </w:lvl>
+    <w:lvl w:ilvl="5" w:tplc="04090005" w:tentative="1">
+      <w:start w:val="1"/>
+      <w:numFmt w:val="bullet"/>
+      <w:lvlText w:val=""/>
+      <w:lvlJc w:val="left"/>
+      <w:pPr>
+        <w:ind w:left="4680" w:hanging="360"/>
+      </w:pPr>
+      <w:rPr>
+        <w:rFonts w:ascii="Wingdings" w:hAnsi="Wingdings" w:hint="default"/>
+      </w:rPr>
+    </w:lvl>
+    <w:lvl w:ilvl="6" w:tplc="04090001" w:tentative="1">
+      <w:start w:val="1"/>
+      <w:numFmt w:val="bullet"/>
+      <w:lvlText w:val=""/>
+      <w:lvlJc w:val="left"/>
+      <w:pPr>
+        <w:ind w:left="5400" w:hanging="360"/>
+      </w:pPr>
+      <w:rPr>
+        <w:rFonts w:ascii="Symbol" w:hAnsi="Symbol" w:hint="default"/>
+      </w:rPr>
+    </w:lvl>
+    <w:lvl w:ilvl="7" w:tplc="04090003" w:tentative="1">
+      <w:start w:val="1"/>
+      <w:numFmt w:val="bullet"/>
+      <w:lvlText w:val="o"/>
+      <w:lvlJc w:val="left"/>
+      <w:pPr>
+        <w:ind w:left="6120" w:hanging="360"/>
+      </w:pPr>
+      <w:rPr>
+        <w:rFonts w:ascii="Courier New" w:hAnsi="Courier New" w:cs="Courier New" w:hint="default"/>
+      </w:rPr>
+    </w:lvl>
+    <w:lvl w:ilvl="8" w:tplc="04090005" w:tentative="1">
+      <w:start w:val="1"/>
+      <w:numFmt w:val="bullet"/>
+      <w:lvlText w:val=""/>
+      <w:lvlJc w:val="left"/>
+      <w:pPr>
+        <w:ind w:left="6840" w:hanging="360"/>
+      </w:pPr>
+      <w:rPr>
+        <w:rFonts w:ascii="Wingdings" w:hAnsi="Wingdings" w:hint="default"/>
+      </w:rPr>
+    </w:lvl>
+  </w:abstractNum>
+  <w:abstractNum w:abstractNumId="2" w15:restartNumberingAfterBreak="0">
     <w:nsid w:val="237D2BFB"/>
     <w:multiLevelType w:val="hybridMultilevel"/>
     <w:tmpl w:val="CD722014"/>
@@ -1050,7 +1197,7 @@
       </w:pPr>
     </w:lvl>
   </w:abstractNum>
-  <w:abstractNum w:abstractNumId="2" w15:restartNumberingAfterBreak="0">
+  <w:abstractNum w:abstractNumId="3" w15:restartNumberingAfterBreak="0">
     <w:nsid w:val="4BB81FA8"/>
     <w:multiLevelType w:val="hybridMultilevel"/>
     <w:tmpl w:val="4E6044C8"/>
@@ -1163,19 +1310,22 @@
     </w:lvl>
   </w:abstractNum>
   <w:num w:numId="1">
-    <w:abstractNumId w:val="2"/>
+    <w:abstractNumId w:val="3"/>
   </w:num>
   <w:num w:numId="2">
-    <w:abstractNumId w:val="1"/>
+    <w:abstractNumId w:val="2"/>
   </w:num>
   <w:num w:numId="3">
     <w:abstractNumId w:val="0"/>
+  </w:num>
+  <w:num w:numId="4">
+    <w:abstractNumId w:val="1"/>
   </w:num>
 </w:numbering>
 </file>
 
 <file path=word/styles.xml><?xml version="1.0" encoding="utf-8"?>
-<w:styles xmlns:mc="http://schemas.openxmlformats.org/markup-compatibility/2006" xmlns:r="http://schemas.openxmlformats.org/officeDocument/2006/relationships" xmlns:w="http://schemas.openxmlformats.org/wordprocessingml/2006/main" xmlns:w14="http://schemas.microsoft.com/office/word/2010/wordml" xmlns:w15="http://schemas.microsoft.com/office/word/2012/wordml" xmlns:w16cex="http://schemas.microsoft.com/office/word/2018/wordml/cex" xmlns:w16cid="http://schemas.microsoft.com/office/word/2016/wordml/cid" xmlns:w16="http://schemas.microsoft.com/office/word/2018/wordml" xmlns:w16se="http://schemas.microsoft.com/office/word/2015/wordml/symex" mc:Ignorable="w14 w15 w16se w16cid w16 w16cex">
+<w:styles xmlns:mc="http://schemas.openxmlformats.org/markup-compatibility/2006" xmlns:r="http://schemas.openxmlformats.org/officeDocument/2006/relationships" xmlns:w="http://schemas.openxmlformats.org/wordprocessingml/2006/main" xmlns:w14="http://schemas.microsoft.com/office/word/2010/wordml" xmlns:w15="http://schemas.microsoft.com/office/word/2012/wordml" xmlns:w16cex="http://schemas.microsoft.com/office/word/2018/wordml/cex" xmlns:w16cid="http://schemas.microsoft.com/office/word/2016/wordml/cid" xmlns:w16="http://schemas.microsoft.com/office/word/2018/wordml" xmlns:w16sdtdh="http://schemas.microsoft.com/office/word/2020/wordml/sdtdatahash" xmlns:w16se="http://schemas.microsoft.com/office/word/2015/wordml/symex" mc:Ignorable="w14 w15 w16se w16cid w16 w16cex w16sdtdh">
   <w:docDefaults>
     <w:rPrDefault>
       <w:rPr>

</xml_diff>

<commit_message>
better map algo 2/3
always at least 2/3 or more are oceans by actually keeping track of ratio ocean to nonOcean ratio.
not filling with ocean before choosing randomly this time.
better method to get 4 ocean neighbors.
better method to get 9 ocean neighbors.
still need to fix the lonely islands though.
</commit_message>
<xml_diff>
--- a/algos.docx
+++ b/algos.docx
@@ -27,7 +27,13 @@
         <w:rPr>
           <w:lang w:val="fr-FR"/>
         </w:rPr>
-        <w:t>8/</w:t>
+        <w:t>9</w:t>
+      </w:r>
+      <w:r>
+        <w:rPr>
+          <w:lang w:val="fr-FR"/>
+        </w:rPr>
+        <w:t>/</w:t>
       </w:r>
       <w:r>
         <w:rPr>
@@ -41,6 +47,12 @@
         </w:rPr>
         <w:t>/2021</w:t>
       </w:r>
+      <w:r>
+        <w:rPr>
+          <w:lang w:val="fr-FR"/>
+        </w:rPr>
+        <w:t xml:space="preserve"> et 10/4/2021</w:t>
+      </w:r>
     </w:p>
     <w:p>
       <w:pPr>
@@ -49,11 +61,61 @@
           <w:lang w:val="fr-FR"/>
         </w:rPr>
       </w:pPr>
-      <w:r>
-        <w:rPr>
-          <w:lang w:val="fr-FR"/>
-        </w:rPr>
-        <w:t>Gerer le cas ou l’utilisateur entre une autre valeur que les coordonnee dans case apres le prompt.</w:t>
+      <w:proofErr w:type="spellStart"/>
+      <w:r>
+        <w:rPr>
+          <w:lang w:val="fr-FR"/>
+        </w:rPr>
+        <w:t>Gerer</w:t>
+      </w:r>
+      <w:proofErr w:type="spellEnd"/>
+      <w:r>
+        <w:rPr>
+          <w:lang w:val="fr-FR"/>
+        </w:rPr>
+        <w:t xml:space="preserve"> le cas </w:t>
+      </w:r>
+      <w:proofErr w:type="spellStart"/>
+      <w:r>
+        <w:rPr>
+          <w:lang w:val="fr-FR"/>
+        </w:rPr>
+        <w:t>ou</w:t>
+      </w:r>
+      <w:proofErr w:type="spellEnd"/>
+      <w:r>
+        <w:rPr>
+          <w:lang w:val="fr-FR"/>
+        </w:rPr>
+        <w:t xml:space="preserve"> l’utilisateur entre une autre valeur que les </w:t>
+      </w:r>
+      <w:proofErr w:type="spellStart"/>
+      <w:r>
+        <w:rPr>
+          <w:lang w:val="fr-FR"/>
+        </w:rPr>
+        <w:t>coordonnee</w:t>
+      </w:r>
+      <w:proofErr w:type="spellEnd"/>
+      <w:r>
+        <w:rPr>
+          <w:lang w:val="fr-FR"/>
+        </w:rPr>
+        <w:t xml:space="preserve"> dans case </w:t>
+      </w:r>
+      <w:proofErr w:type="spellStart"/>
+      <w:r>
+        <w:rPr>
+          <w:lang w:val="fr-FR"/>
+        </w:rPr>
+        <w:t>apres</w:t>
+      </w:r>
+      <w:proofErr w:type="spellEnd"/>
+      <w:r>
+        <w:rPr>
+          <w:lang w:val="fr-FR"/>
+        </w:rPr>
+        <w:t xml:space="preserve"> le prompt.</w:t>
       </w:r>
     </w:p>
     <w:p>
@@ -67,13 +129,41 @@
         <w:rPr>
           <w:lang w:val="fr-FR"/>
         </w:rPr>
-        <w:t>Limiter le nombre de guerriers qui peuvent etre misent dans une case cependant le type de la tuile.</w:t>
-      </w:r>
-      <w:r>
-        <w:rPr>
-          <w:lang w:val="fr-FR"/>
-        </w:rPr>
-        <w:t xml:space="preserve"> [done]</w:t>
+        <w:t xml:space="preserve">Limiter le nombre de guerriers qui peuvent </w:t>
+      </w:r>
+      <w:proofErr w:type="spellStart"/>
+      <w:r>
+        <w:rPr>
+          <w:lang w:val="fr-FR"/>
+        </w:rPr>
+        <w:t>etre</w:t>
+      </w:r>
+      <w:proofErr w:type="spellEnd"/>
+      <w:r>
+        <w:rPr>
+          <w:lang w:val="fr-FR"/>
+        </w:rPr>
+        <w:t xml:space="preserve"> misent dans une case cependant le type de la tuile.</w:t>
+      </w:r>
+      <w:r>
+        <w:rPr>
+          <w:lang w:val="fr-FR"/>
+        </w:rPr>
+        <w:t xml:space="preserve"> [</w:t>
+      </w:r>
+      <w:proofErr w:type="spellStart"/>
+      <w:r>
+        <w:rPr>
+          <w:lang w:val="fr-FR"/>
+        </w:rPr>
+        <w:t>done</w:t>
+      </w:r>
+      <w:proofErr w:type="spellEnd"/>
+      <w:r>
+        <w:rPr>
+          <w:lang w:val="fr-FR"/>
+        </w:rPr>
+        <w:t>]</w:t>
       </w:r>
     </w:p>
     <w:p>
@@ -87,13 +177,69 @@
         <w:rPr>
           <w:lang w:val="fr-FR"/>
         </w:rPr>
-        <w:t>Le regex utilizer pour v</w:t>
-      </w:r>
-      <w:r>
-        <w:rPr>
-          <w:lang w:val="fr-FR"/>
-        </w:rPr>
-        <w:t>alider le choix de tuile devrait etre definit par les limites de la Map.</w:t>
+        <w:t xml:space="preserve">Le regex </w:t>
+      </w:r>
+      <w:proofErr w:type="spellStart"/>
+      <w:r>
+        <w:rPr>
+          <w:lang w:val="fr-FR"/>
+        </w:rPr>
+        <w:t>utilizer</w:t>
+      </w:r>
+      <w:proofErr w:type="spellEnd"/>
+      <w:r>
+        <w:rPr>
+          <w:lang w:val="fr-FR"/>
+        </w:rPr>
+        <w:t xml:space="preserve"> pour v</w:t>
+      </w:r>
+      <w:r>
+        <w:rPr>
+          <w:lang w:val="fr-FR"/>
+        </w:rPr>
+        <w:t xml:space="preserve">alider le choix de tuile devrait </w:t>
+      </w:r>
+      <w:proofErr w:type="spellStart"/>
+      <w:r>
+        <w:rPr>
+          <w:lang w:val="fr-FR"/>
+        </w:rPr>
+        <w:t>etre</w:t>
+      </w:r>
+      <w:proofErr w:type="spellEnd"/>
+      <w:r>
+        <w:rPr>
+          <w:lang w:val="fr-FR"/>
+        </w:rPr>
+        <w:t xml:space="preserve"> </w:t>
+      </w:r>
+      <w:proofErr w:type="spellStart"/>
+      <w:r>
+        <w:rPr>
+          <w:lang w:val="fr-FR"/>
+        </w:rPr>
+        <w:t>definit</w:t>
+      </w:r>
+      <w:proofErr w:type="spellEnd"/>
+      <w:r>
+        <w:rPr>
+          <w:lang w:val="fr-FR"/>
+        </w:rPr>
+        <w:t xml:space="preserve"> par les limites de la </w:t>
+      </w:r>
+      <w:proofErr w:type="spellStart"/>
+      <w:r>
+        <w:rPr>
+          <w:lang w:val="fr-FR"/>
+        </w:rPr>
+        <w:t>Map</w:t>
+      </w:r>
+      <w:proofErr w:type="spellEnd"/>
+      <w:r>
+        <w:rPr>
+          <w:lang w:val="fr-FR"/>
+        </w:rPr>
+        <w:t>.</w:t>
       </w:r>
     </w:p>
     <w:p>
@@ -113,7 +259,21 @@
         <w:rPr>
           <w:lang w:val="fr-FR"/>
         </w:rPr>
-        <w:t>[done]</w:t>
+        <w:t>[</w:t>
+      </w:r>
+      <w:proofErr w:type="spellStart"/>
+      <w:r>
+        <w:rPr>
+          <w:lang w:val="fr-FR"/>
+        </w:rPr>
+        <w:t>done</w:t>
+      </w:r>
+      <w:proofErr w:type="spellEnd"/>
+      <w:r>
+        <w:rPr>
+          <w:lang w:val="fr-FR"/>
+        </w:rPr>
+        <w:t>]</w:t>
       </w:r>
     </w:p>
     <w:p>
@@ -139,8 +299,72 @@
         <w:rPr>
           <w:lang w:val="fr-FR"/>
         </w:rPr>
-        <w:t xml:space="preserve"> {nbRepetition} si la taille du map depasse le 9 suivant le height ou le width</w:t>
-      </w:r>
+        <w:t xml:space="preserve"> {</w:t>
+      </w:r>
+      <w:proofErr w:type="spellStart"/>
+      <w:r>
+        <w:rPr>
+          <w:lang w:val="fr-FR"/>
+        </w:rPr>
+        <w:t>nbRepetition</w:t>
+      </w:r>
+      <w:proofErr w:type="spellEnd"/>
+      <w:r>
+        <w:rPr>
+          <w:lang w:val="fr-FR"/>
+        </w:rPr>
+        <w:t xml:space="preserve">} si la taille du </w:t>
+      </w:r>
+      <w:proofErr w:type="spellStart"/>
+      <w:r>
+        <w:rPr>
+          <w:lang w:val="fr-FR"/>
+        </w:rPr>
+        <w:t>map</w:t>
+      </w:r>
+      <w:proofErr w:type="spellEnd"/>
+      <w:r>
+        <w:rPr>
+          <w:lang w:val="fr-FR"/>
+        </w:rPr>
+        <w:t xml:space="preserve"> </w:t>
+      </w:r>
+      <w:proofErr w:type="spellStart"/>
+      <w:r>
+        <w:rPr>
+          <w:lang w:val="fr-FR"/>
+        </w:rPr>
+        <w:t>depasse</w:t>
+      </w:r>
+      <w:proofErr w:type="spellEnd"/>
+      <w:r>
+        <w:rPr>
+          <w:lang w:val="fr-FR"/>
+        </w:rPr>
+        <w:t xml:space="preserve"> le 9 suivant le </w:t>
+      </w:r>
+      <w:proofErr w:type="spellStart"/>
+      <w:r>
+        <w:rPr>
+          <w:lang w:val="fr-FR"/>
+        </w:rPr>
+        <w:t>height</w:t>
+      </w:r>
+      <w:proofErr w:type="spellEnd"/>
+      <w:r>
+        <w:rPr>
+          <w:lang w:val="fr-FR"/>
+        </w:rPr>
+        <w:t xml:space="preserve"> ou le </w:t>
+      </w:r>
+      <w:proofErr w:type="spellStart"/>
+      <w:r>
+        <w:rPr>
+          <w:lang w:val="fr-FR"/>
+        </w:rPr>
+        <w:t>width</w:t>
+      </w:r>
+      <w:proofErr w:type="spellEnd"/>
     </w:p>
     <w:p>
       <w:pPr>
@@ -154,27 +378,71 @@
           <w:lang w:val="fr-FR"/>
         </w:rPr>
         <w:tab/>
-        <w:t>[done]</w:t>
-      </w:r>
-    </w:p>
-    <w:p>
-      <w:pPr>
-        <w:rPr>
-          <w:lang w:val="fr-FR"/>
-        </w:rPr>
-      </w:pPr>
-      <w:r>
-        <w:rPr>
-          <w:lang w:val="fr-FR"/>
-        </w:rPr>
-        <w:t>Gerer le ca sou l</w:t>
-      </w:r>
-      <w:r>
-        <w:rPr>
-          <w:lang w:val="fr-FR"/>
-        </w:rPr>
-        <w:t>’utilisateur entre une autre valeur qu’une taille valid de l’armee</w:t>
-      </w:r>
+        <w:t>[</w:t>
+      </w:r>
+      <w:proofErr w:type="spellStart"/>
+      <w:r>
+        <w:rPr>
+          <w:lang w:val="fr-FR"/>
+        </w:rPr>
+        <w:t>done</w:t>
+      </w:r>
+      <w:proofErr w:type="spellEnd"/>
+      <w:r>
+        <w:rPr>
+          <w:lang w:val="fr-FR"/>
+        </w:rPr>
+        <w:t>]</w:t>
+      </w:r>
+    </w:p>
+    <w:p>
+      <w:pPr>
+        <w:rPr>
+          <w:lang w:val="fr-FR"/>
+        </w:rPr>
+      </w:pPr>
+      <w:proofErr w:type="spellStart"/>
+      <w:r>
+        <w:rPr>
+          <w:lang w:val="fr-FR"/>
+        </w:rPr>
+        <w:t>Gerer</w:t>
+      </w:r>
+      <w:proofErr w:type="spellEnd"/>
+      <w:r>
+        <w:rPr>
+          <w:lang w:val="fr-FR"/>
+        </w:rPr>
+        <w:t xml:space="preserve"> le ca sou l</w:t>
+      </w:r>
+      <w:r>
+        <w:rPr>
+          <w:lang w:val="fr-FR"/>
+        </w:rPr>
+        <w:t xml:space="preserve">’utilisateur entre une autre valeur qu’une taille </w:t>
+      </w:r>
+      <w:proofErr w:type="spellStart"/>
+      <w:r>
+        <w:rPr>
+          <w:lang w:val="fr-FR"/>
+        </w:rPr>
+        <w:t>valid</w:t>
+      </w:r>
+      <w:proofErr w:type="spellEnd"/>
+      <w:r>
+        <w:rPr>
+          <w:lang w:val="fr-FR"/>
+        </w:rPr>
+        <w:t xml:space="preserve"> de l’</w:t>
+      </w:r>
+      <w:proofErr w:type="spellStart"/>
+      <w:r>
+        <w:rPr>
+          <w:lang w:val="fr-FR"/>
+        </w:rPr>
+        <w:t>armee</w:t>
+      </w:r>
+      <w:proofErr w:type="spellEnd"/>
       <w:r>
         <w:rPr>
           <w:lang w:val="fr-FR"/>
@@ -197,13 +465,69 @@
         <w:rPr>
           <w:lang w:val="fr-FR"/>
         </w:rPr>
-        <w:t>Si la taille de l’armee depasse le nombre de querriers disponibles</w:t>
-      </w:r>
-      <w:r>
-        <w:rPr>
-          <w:lang w:val="fr-FR"/>
-        </w:rPr>
-        <w:t xml:space="preserve"> [done]</w:t>
+        <w:t>Si la taille de l’</w:t>
+      </w:r>
+      <w:proofErr w:type="spellStart"/>
+      <w:r>
+        <w:rPr>
+          <w:lang w:val="fr-FR"/>
+        </w:rPr>
+        <w:t>armee</w:t>
+      </w:r>
+      <w:proofErr w:type="spellEnd"/>
+      <w:r>
+        <w:rPr>
+          <w:lang w:val="fr-FR"/>
+        </w:rPr>
+        <w:t xml:space="preserve"> </w:t>
+      </w:r>
+      <w:proofErr w:type="spellStart"/>
+      <w:r>
+        <w:rPr>
+          <w:lang w:val="fr-FR"/>
+        </w:rPr>
+        <w:t>depasse</w:t>
+      </w:r>
+      <w:proofErr w:type="spellEnd"/>
+      <w:r>
+        <w:rPr>
+          <w:lang w:val="fr-FR"/>
+        </w:rPr>
+        <w:t xml:space="preserve"> le nombre de </w:t>
+      </w:r>
+      <w:proofErr w:type="spellStart"/>
+      <w:r>
+        <w:rPr>
+          <w:lang w:val="fr-FR"/>
+        </w:rPr>
+        <w:t>querriers</w:t>
+      </w:r>
+      <w:proofErr w:type="spellEnd"/>
+      <w:r>
+        <w:rPr>
+          <w:lang w:val="fr-FR"/>
+        </w:rPr>
+        <w:t xml:space="preserve"> disponibles</w:t>
+      </w:r>
+      <w:r>
+        <w:rPr>
+          <w:lang w:val="fr-FR"/>
+        </w:rPr>
+        <w:t xml:space="preserve"> [</w:t>
+      </w:r>
+      <w:proofErr w:type="spellStart"/>
+      <w:r>
+        <w:rPr>
+          <w:lang w:val="fr-FR"/>
+        </w:rPr>
+        <w:t>done</w:t>
+      </w:r>
+      <w:proofErr w:type="spellEnd"/>
+      <w:r>
+        <w:rPr>
+          <w:lang w:val="fr-FR"/>
+        </w:rPr>
+        <w:t>]</w:t>
       </w:r>
     </w:p>
     <w:p>
@@ -221,13 +545,83 @@
         <w:rPr>
           <w:lang w:val="fr-FR"/>
         </w:rPr>
-        <w:t>Si la taille de l’armee depasse la limit definit par la tuile</w:t>
-      </w:r>
-      <w:r>
-        <w:rPr>
-          <w:lang w:val="fr-FR"/>
-        </w:rPr>
-        <w:t xml:space="preserve"> [done]</w:t>
+        <w:t>Si la taille de l’</w:t>
+      </w:r>
+      <w:proofErr w:type="spellStart"/>
+      <w:r>
+        <w:rPr>
+          <w:lang w:val="fr-FR"/>
+        </w:rPr>
+        <w:t>armee</w:t>
+      </w:r>
+      <w:proofErr w:type="spellEnd"/>
+      <w:r>
+        <w:rPr>
+          <w:lang w:val="fr-FR"/>
+        </w:rPr>
+        <w:t xml:space="preserve"> </w:t>
+      </w:r>
+      <w:proofErr w:type="spellStart"/>
+      <w:r>
+        <w:rPr>
+          <w:lang w:val="fr-FR"/>
+        </w:rPr>
+        <w:t>depasse</w:t>
+      </w:r>
+      <w:proofErr w:type="spellEnd"/>
+      <w:r>
+        <w:rPr>
+          <w:lang w:val="fr-FR"/>
+        </w:rPr>
+        <w:t xml:space="preserve"> la </w:t>
+      </w:r>
+      <w:proofErr w:type="spellStart"/>
+      <w:r>
+        <w:rPr>
+          <w:lang w:val="fr-FR"/>
+        </w:rPr>
+        <w:t>limit</w:t>
+      </w:r>
+      <w:proofErr w:type="spellEnd"/>
+      <w:r>
+        <w:rPr>
+          <w:lang w:val="fr-FR"/>
+        </w:rPr>
+        <w:t xml:space="preserve"> </w:t>
+      </w:r>
+      <w:proofErr w:type="spellStart"/>
+      <w:r>
+        <w:rPr>
+          <w:lang w:val="fr-FR"/>
+        </w:rPr>
+        <w:t>definit</w:t>
+      </w:r>
+      <w:proofErr w:type="spellEnd"/>
+      <w:r>
+        <w:rPr>
+          <w:lang w:val="fr-FR"/>
+        </w:rPr>
+        <w:t xml:space="preserve"> par la tuile</w:t>
+      </w:r>
+      <w:r>
+        <w:rPr>
+          <w:lang w:val="fr-FR"/>
+        </w:rPr>
+        <w:t xml:space="preserve"> [</w:t>
+      </w:r>
+      <w:proofErr w:type="spellStart"/>
+      <w:r>
+        <w:rPr>
+          <w:lang w:val="fr-FR"/>
+        </w:rPr>
+        <w:t>done</w:t>
+      </w:r>
+      <w:proofErr w:type="spellEnd"/>
+      <w:r>
+        <w:rPr>
+          <w:lang w:val="fr-FR"/>
+        </w:rPr>
+        <w:t>]</w:t>
       </w:r>
     </w:p>
     <w:p>
@@ -245,7 +639,35 @@
         <w:rPr>
           <w:lang w:val="fr-FR"/>
         </w:rPr>
-        <w:t xml:space="preserve">Si le string entree par l’utilisateur n’est pas une chiffre valid (inferieur a </w:t>
+        <w:t xml:space="preserve">Si le string </w:t>
+      </w:r>
+      <w:proofErr w:type="spellStart"/>
+      <w:r>
+        <w:rPr>
+          <w:lang w:val="fr-FR"/>
+        </w:rPr>
+        <w:t>entree</w:t>
+      </w:r>
+      <w:proofErr w:type="spellEnd"/>
+      <w:r>
+        <w:rPr>
+          <w:lang w:val="fr-FR"/>
+        </w:rPr>
+        <w:t xml:space="preserve"> par l’utilisateur n’est pas une chiffre </w:t>
+      </w:r>
+      <w:proofErr w:type="spellStart"/>
+      <w:r>
+        <w:rPr>
+          <w:lang w:val="fr-FR"/>
+        </w:rPr>
+        <w:t>valid</w:t>
+      </w:r>
+      <w:proofErr w:type="spellEnd"/>
+      <w:r>
+        <w:rPr>
+          <w:lang w:val="fr-FR"/>
+        </w:rPr>
+        <w:t xml:space="preserve"> (inferieur a </w:t>
       </w:r>
       <w:r>
         <w:rPr>
@@ -263,7 +685,21 @@
         <w:rPr>
           <w:lang w:val="fr-FR"/>
         </w:rPr>
-        <w:t xml:space="preserve"> [done]</w:t>
+        <w:t xml:space="preserve"> [</w:t>
+      </w:r>
+      <w:proofErr w:type="spellStart"/>
+      <w:r>
+        <w:rPr>
+          <w:lang w:val="fr-FR"/>
+        </w:rPr>
+        <w:t>done</w:t>
+      </w:r>
+      <w:proofErr w:type="spellEnd"/>
+      <w:r>
+        <w:rPr>
+          <w:lang w:val="fr-FR"/>
+        </w:rPr>
+        <w:t>]</w:t>
       </w:r>
     </w:p>
     <w:p>
@@ -281,38 +717,281 @@
         <w:rPr>
           <w:lang w:val="fr-FR"/>
         </w:rPr>
-        <w:t>Si le string entree par l’utilisateur n’est pas du tout valid (un String quelconque)</w:t>
-      </w:r>
-      <w:r>
-        <w:rPr>
-          <w:lang w:val="fr-FR"/>
-        </w:rPr>
-        <w:t xml:space="preserve"> [done]</w:t>
-      </w:r>
-    </w:p>
-    <w:p>
-      <w:pPr>
-        <w:rPr>
-          <w:lang w:val="fr-FR"/>
-        </w:rPr>
-      </w:pPr>
-      <w:r>
-        <w:rPr>
-          <w:lang w:val="fr-FR"/>
-        </w:rPr>
-        <w:t>Des fois l’algorithm</w:t>
-      </w:r>
-      <w:r>
-        <w:rPr>
-          <w:lang w:val="fr-FR"/>
-        </w:rPr>
-        <w:t>e</w:t>
-      </w:r>
-      <w:r>
-        <w:rPr>
-          <w:lang w:val="fr-FR"/>
-        </w:rPr>
-        <w:t xml:space="preserve"> de genration de tuile nous done des resultat indesirables : des tuiles touts seul </w:t>
+        <w:t xml:space="preserve">Si le string </w:t>
+      </w:r>
+      <w:proofErr w:type="spellStart"/>
+      <w:r>
+        <w:rPr>
+          <w:lang w:val="fr-FR"/>
+        </w:rPr>
+        <w:t>entree</w:t>
+      </w:r>
+      <w:proofErr w:type="spellEnd"/>
+      <w:r>
+        <w:rPr>
+          <w:lang w:val="fr-FR"/>
+        </w:rPr>
+        <w:t xml:space="preserve"> par l’utilisateur n’est pas du tout </w:t>
+      </w:r>
+      <w:proofErr w:type="spellStart"/>
+      <w:r>
+        <w:rPr>
+          <w:lang w:val="fr-FR"/>
+        </w:rPr>
+        <w:t>valid</w:t>
+      </w:r>
+      <w:proofErr w:type="spellEnd"/>
+      <w:r>
+        <w:rPr>
+          <w:lang w:val="fr-FR"/>
+        </w:rPr>
+        <w:t xml:space="preserve"> (un String quelconque)</w:t>
+      </w:r>
+      <w:r>
+        <w:rPr>
+          <w:lang w:val="fr-FR"/>
+        </w:rPr>
+        <w:t xml:space="preserve"> [</w:t>
+      </w:r>
+      <w:proofErr w:type="spellStart"/>
+      <w:r>
+        <w:rPr>
+          <w:lang w:val="fr-FR"/>
+        </w:rPr>
+        <w:t>done</w:t>
+      </w:r>
+      <w:proofErr w:type="spellEnd"/>
+      <w:r>
+        <w:rPr>
+          <w:lang w:val="fr-FR"/>
+        </w:rPr>
+        <w:t>]</w:t>
+      </w:r>
+      <w:r>
+        <w:rPr>
+          <w:lang w:val="fr-FR"/>
+        </w:rPr>
+        <w:tab/>
+      </w:r>
+    </w:p>
+    <w:p>
+      <w:pPr>
+        <w:rPr>
+          <w:lang w:val="fr-FR"/>
+        </w:rPr>
+      </w:pPr>
+      <w:r>
+        <w:rPr>
+          <w:lang w:val="fr-FR"/>
+        </w:rPr>
+        <w:t xml:space="preserve">Lorsque la taille de la </w:t>
+      </w:r>
+      <w:proofErr w:type="spellStart"/>
+      <w:r>
+        <w:rPr>
+          <w:lang w:val="fr-FR"/>
+        </w:rPr>
+        <w:t>map</w:t>
+      </w:r>
+      <w:proofErr w:type="spellEnd"/>
+      <w:r>
+        <w:rPr>
+          <w:lang w:val="fr-FR"/>
+        </w:rPr>
+        <w:t xml:space="preserve"> devienne </w:t>
+      </w:r>
+      <w:proofErr w:type="spellStart"/>
+      <w:r>
+        <w:rPr>
+          <w:lang w:val="fr-FR"/>
+        </w:rPr>
+        <w:t>tres</w:t>
+      </w:r>
+      <w:proofErr w:type="spellEnd"/>
+      <w:r>
+        <w:rPr>
+          <w:lang w:val="fr-FR"/>
+        </w:rPr>
+        <w:t xml:space="preserve"> grande l’impression deviendra inorganisé a cause des espaces dans le header : </w:t>
+      </w:r>
+    </w:p>
+    <w:p>
+      <w:pPr>
+        <w:pStyle w:val="ListParagraph"/>
+        <w:numPr>
+          <w:ilvl w:val="0"/>
+          <w:numId w:val="4"/>
+        </w:numPr>
+        <w:rPr>
+          <w:lang w:val="fr-FR"/>
+        </w:rPr>
+      </w:pPr>
+      <w:r>
+        <w:rPr>
+          <w:lang w:val="fr-FR"/>
+        </w:rPr>
+        <w:t>les indices ne sont pas au milieu de la colonne des tuiles ;</w:t>
+      </w:r>
+      <w:r>
+        <w:rPr>
+          <w:lang w:val="fr-FR"/>
+        </w:rPr>
+        <w:t xml:space="preserve"> [</w:t>
+      </w:r>
+      <w:proofErr w:type="spellStart"/>
+      <w:r>
+        <w:rPr>
+          <w:lang w:val="fr-FR"/>
+        </w:rPr>
+        <w:t>done</w:t>
+      </w:r>
+      <w:proofErr w:type="spellEnd"/>
+      <w:r>
+        <w:rPr>
+          <w:lang w:val="fr-FR"/>
+        </w:rPr>
+        <w:t>]</w:t>
+      </w:r>
+    </w:p>
+    <w:p>
+      <w:pPr>
+        <w:pStyle w:val="ListParagraph"/>
+        <w:numPr>
+          <w:ilvl w:val="0"/>
+          <w:numId w:val="4"/>
+        </w:numPr>
+        <w:rPr>
+          <w:lang w:val="fr-FR"/>
+        </w:rPr>
+      </w:pPr>
+      <w:r>
+        <w:rPr>
+          <w:lang w:val="fr-FR"/>
+        </w:rPr>
+        <w:t xml:space="preserve">Et a </w:t>
+      </w:r>
+      <w:r>
+        <w:rPr>
+          <w:lang w:val="fr-FR"/>
+        </w:rPr>
+        <w:t xml:space="preserve">gauche si on a deux chiffres comme indice en passant aux nombres &gt; 9 il y a une </w:t>
+      </w:r>
+      <w:proofErr w:type="spellStart"/>
+      <w:r>
+        <w:rPr>
+          <w:lang w:val="fr-FR"/>
+        </w:rPr>
+        <w:t>difference</w:t>
+      </w:r>
+      <w:proofErr w:type="spellEnd"/>
+      <w:r>
+        <w:rPr>
+          <w:lang w:val="fr-FR"/>
+        </w:rPr>
+        <w:t xml:space="preserve"> entre les espaces ;</w:t>
+      </w:r>
+      <w:r>
+        <w:rPr>
+          <w:lang w:val="fr-FR"/>
+        </w:rPr>
+        <w:t xml:space="preserve"> [</w:t>
+      </w:r>
+      <w:proofErr w:type="spellStart"/>
+      <w:r>
+        <w:rPr>
+          <w:lang w:val="fr-FR"/>
+        </w:rPr>
+        <w:t>done</w:t>
+      </w:r>
+      <w:proofErr w:type="spellEnd"/>
+      <w:r>
+        <w:rPr>
+          <w:lang w:val="fr-FR"/>
+        </w:rPr>
+        <w:t>]</w:t>
+      </w:r>
+    </w:p>
+    <w:p>
+      <w:pPr>
+        <w:rPr>
+          <w:lang w:val="fr-FR"/>
+        </w:rPr>
+      </w:pPr>
+      <w:r>
+        <w:rPr>
+          <w:lang w:val="fr-FR"/>
+        </w:rPr>
+        <w:t xml:space="preserve">Des fois l’algorithme de </w:t>
+      </w:r>
+      <w:proofErr w:type="spellStart"/>
+      <w:r>
+        <w:rPr>
+          <w:lang w:val="fr-FR"/>
+        </w:rPr>
+        <w:t>genration</w:t>
+      </w:r>
+      <w:proofErr w:type="spellEnd"/>
+      <w:r>
+        <w:rPr>
+          <w:lang w:val="fr-FR"/>
+        </w:rPr>
+        <w:t xml:space="preserve"> de tuile nous </w:t>
+      </w:r>
+      <w:proofErr w:type="spellStart"/>
+      <w:r>
+        <w:rPr>
+          <w:lang w:val="fr-FR"/>
+        </w:rPr>
+        <w:t>done</w:t>
+      </w:r>
+      <w:proofErr w:type="spellEnd"/>
+      <w:r>
+        <w:rPr>
+          <w:lang w:val="fr-FR"/>
+        </w:rPr>
+        <w:t xml:space="preserve"> des </w:t>
+      </w:r>
+      <w:proofErr w:type="spellStart"/>
+      <w:r>
+        <w:rPr>
+          <w:lang w:val="fr-FR"/>
+        </w:rPr>
+        <w:t>resultat</w:t>
+      </w:r>
+      <w:proofErr w:type="spellEnd"/>
+      <w:r>
+        <w:rPr>
+          <w:lang w:val="fr-FR"/>
+        </w:rPr>
+        <w:t xml:space="preserve"> </w:t>
+      </w:r>
+      <w:proofErr w:type="spellStart"/>
+      <w:r>
+        <w:rPr>
+          <w:lang w:val="fr-FR"/>
+        </w:rPr>
+        <w:t>indesirables</w:t>
+      </w:r>
+      <w:proofErr w:type="spellEnd"/>
+      <w:r>
+        <w:rPr>
+          <w:lang w:val="fr-FR"/>
+        </w:rPr>
+        <w:t xml:space="preserve"> : des tuiles </w:t>
+      </w:r>
+      <w:proofErr w:type="spellStart"/>
+      <w:r>
+        <w:rPr>
+          <w:lang w:val="fr-FR"/>
+        </w:rPr>
+        <w:t>touts</w:t>
+      </w:r>
+      <w:proofErr w:type="spellEnd"/>
+      <w:r>
+        <w:rPr>
+          <w:lang w:val="fr-FR"/>
+        </w:rPr>
+        <w:t xml:space="preserve"> seul </w:t>
       </w:r>
       <w:r>
         <w:rPr>
@@ -340,54 +1019,6 @@
           <w:lang w:val="fr-FR"/>
         </w:rPr>
       </w:pPr>
-      <w:r>
-        <w:rPr>
-          <w:lang w:val="fr-FR"/>
-        </w:rPr>
-        <w:t xml:space="preserve">Lorsque la taille de la map devienne tres grande l’impression deviendra inorganisé a cause des espaces dans le header : </w:t>
-      </w:r>
-    </w:p>
-    <w:p>
-      <w:pPr>
-        <w:pStyle w:val="ListParagraph"/>
-        <w:numPr>
-          <w:ilvl w:val="0"/>
-          <w:numId w:val="4"/>
-        </w:numPr>
-        <w:rPr>
-          <w:lang w:val="fr-FR"/>
-        </w:rPr>
-      </w:pPr>
-      <w:r>
-        <w:rPr>
-          <w:lang w:val="fr-FR"/>
-        </w:rPr>
-        <w:t>les indices ne sont pas au milieu de la colonne des tuiles ;</w:t>
-      </w:r>
-    </w:p>
-    <w:p>
-      <w:pPr>
-        <w:pStyle w:val="ListParagraph"/>
-        <w:numPr>
-          <w:ilvl w:val="0"/>
-          <w:numId w:val="4"/>
-        </w:numPr>
-        <w:rPr>
-          <w:lang w:val="fr-FR"/>
-        </w:rPr>
-      </w:pPr>
-      <w:r>
-        <w:rPr>
-          <w:lang w:val="fr-FR"/>
-        </w:rPr>
-        <w:t xml:space="preserve">Et a </w:t>
-      </w:r>
-      <w:r>
-        <w:rPr>
-          <w:lang w:val="fr-FR"/>
-        </w:rPr>
-        <w:t>gauche si on a deux chiffres comme indice en passant aux nombres &gt; 9 il y a une difference entre les espaces ;</w:t>
-      </w:r>
     </w:p>
     <w:p>
       <w:pPr>
@@ -440,7 +1071,35 @@
         <w:rPr>
           <w:lang w:val="fr-FR"/>
         </w:rPr>
-        <w:t>Au debut l’utilisateur va choisir le type du jeu, soit jeu de development agricole soit jeu de guerre ;</w:t>
+        <w:t xml:space="preserve">Au </w:t>
+      </w:r>
+      <w:proofErr w:type="spellStart"/>
+      <w:r>
+        <w:rPr>
+          <w:lang w:val="fr-FR"/>
+        </w:rPr>
+        <w:t>debut</w:t>
+      </w:r>
+      <w:proofErr w:type="spellEnd"/>
+      <w:r>
+        <w:rPr>
+          <w:lang w:val="fr-FR"/>
+        </w:rPr>
+        <w:t xml:space="preserve"> l’utilisateur va choisir le type du jeu, soit jeu de </w:t>
+      </w:r>
+      <w:proofErr w:type="spellStart"/>
+      <w:r>
+        <w:rPr>
+          <w:lang w:val="fr-FR"/>
+        </w:rPr>
+        <w:t>development</w:t>
+      </w:r>
+      <w:proofErr w:type="spellEnd"/>
+      <w:r>
+        <w:rPr>
+          <w:lang w:val="fr-FR"/>
+        </w:rPr>
+        <w:t xml:space="preserve"> agricole soit jeu de guerre ;</w:t>
       </w:r>
     </w:p>
     <w:p>
@@ -468,7 +1127,21 @@
         <w:rPr>
           <w:lang w:val="fr-FR"/>
         </w:rPr>
-        <w:t>Si on est dans debug mode les noms des joueurs sont choisis automatiquement sinon il seront entrer par l’utilisateur</w:t>
+        <w:t xml:space="preserve">Si on est dans </w:t>
+      </w:r>
+      <w:proofErr w:type="spellStart"/>
+      <w:r>
+        <w:rPr>
+          <w:lang w:val="fr-FR"/>
+        </w:rPr>
+        <w:t>debug</w:t>
+      </w:r>
+      <w:proofErr w:type="spellEnd"/>
+      <w:r>
+        <w:rPr>
+          <w:lang w:val="fr-FR"/>
+        </w:rPr>
+        <w:t xml:space="preserve"> mode les noms des joueurs sont choisis automatiquement sinon il seront entrer par l’utilisateur</w:t>
       </w:r>
     </w:p>
     <w:p>
@@ -482,7 +1155,21 @@
         <w:rPr>
           <w:lang w:val="fr-FR"/>
         </w:rPr>
-        <w:t>Finalement le joueur va choisir la taille de la plaque (map size)</w:t>
+        <w:t>Finalement le joueur va choisir la taille de la plaque (</w:t>
+      </w:r>
+      <w:proofErr w:type="spellStart"/>
+      <w:r>
+        <w:rPr>
+          <w:lang w:val="fr-FR"/>
+        </w:rPr>
+        <w:t>map</w:t>
+      </w:r>
+      <w:proofErr w:type="spellEnd"/>
+      <w:r>
+        <w:rPr>
+          <w:lang w:val="fr-FR"/>
+        </w:rPr>
+        <w:t xml:space="preserve"> size)</w:t>
       </w:r>
     </w:p>
     <w:p>
@@ -496,11 +1183,19 @@
           <w:lang w:val="fr-FR"/>
         </w:rPr>
       </w:pPr>
-      <w:r>
-        <w:rPr>
-          <w:lang w:val="fr-FR"/>
-        </w:rPr>
-        <w:t>Debut du jeu :</w:t>
+      <w:proofErr w:type="spellStart"/>
+      <w:r>
+        <w:rPr>
+          <w:lang w:val="fr-FR"/>
+        </w:rPr>
+        <w:t>Debut</w:t>
+      </w:r>
+      <w:proofErr w:type="spellEnd"/>
+      <w:r>
+        <w:rPr>
+          <w:lang w:val="fr-FR"/>
+        </w:rPr>
+        <w:t xml:space="preserve"> du jeu :</w:t>
       </w:r>
     </w:p>
     <w:p>
@@ -529,6 +1224,7 @@
         </w:numPr>
       </w:pPr>
       <w:r>
+        <w:lastRenderedPageBreak/>
         <w:t>Choosing a game type and players set up:</w:t>
       </w:r>
     </w:p>
@@ -538,8 +1234,15 @@
         <w:ind w:left="1080"/>
       </w:pPr>
       <w:r>
-        <w:lastRenderedPageBreak/>
-        <w:t xml:space="preserve"> the users are prompted to chose which type of game to play: </w:t>
+        <w:t xml:space="preserve"> the users are prompted to </w:t>
+      </w:r>
+      <w:proofErr w:type="spellStart"/>
+      <w:r>
+        <w:t>chose</w:t>
+      </w:r>
+      <w:proofErr w:type="spellEnd"/>
+      <w:r>
+        <w:t xml:space="preserve"> which type of game to play: </w:t>
       </w:r>
       <w:r>
         <w:t>WAR</w:t>
@@ -655,8 +1358,13 @@
         <w:ind w:left="1080"/>
       </w:pPr>
       <w:r>
-        <w:t>Check if current game is war_game</w:t>
-      </w:r>
+        <w:t xml:space="preserve">Check if current game is </w:t>
+      </w:r>
+      <w:proofErr w:type="spellStart"/>
+      <w:r>
+        <w:t>war_game</w:t>
+      </w:r>
+      <w:proofErr w:type="spellEnd"/>
     </w:p>
     <w:p>
       <w:pPr>
@@ -685,78 +1393,97 @@
       <w:r>
         <w:t xml:space="preserve"> to </w:t>
       </w:r>
+      <w:proofErr w:type="spellStart"/>
       <w:r>
         <w:rPr>
           <w:i/>
           <w:iCs/>
         </w:rPr>
-        <w:t>nextTurn()</w:t>
-      </w:r>
-    </w:p>
-    <w:p>
-      <w:pPr>
-        <w:ind w:left="1080"/>
-      </w:pPr>
-      <w:r>
-        <w:t>print (“make choice…”)</w:t>
-      </w:r>
-    </w:p>
-    <w:p>
-      <w:pPr>
-        <w:ind w:left="1080"/>
-      </w:pPr>
-      <w:r>
-        <w:t>if 1:</w:t>
-      </w:r>
-    </w:p>
-    <w:p>
-      <w:pPr>
-        <w:ind w:left="1080"/>
-      </w:pPr>
-      <w:r>
-        <w:t>prompt user to chose tile</w:t>
-      </w:r>
-      <w:r>
-        <w:t xml:space="preserve"> </w:t>
-      </w:r>
-    </w:p>
-    <w:p>
-      <w:pPr>
-        <w:ind w:left="360" w:firstLine="720"/>
+        <w:t>nextTurn</w:t>
+      </w:r>
+      <w:proofErr w:type="spellEnd"/>
+      <w:r>
         <w:rPr>
           <w:i/>
           <w:iCs/>
         </w:rPr>
-      </w:pPr>
-      <w:r>
-        <w:t xml:space="preserve">check if tile </w:t>
-      </w:r>
-      <w:r>
+        <w:t>()</w:t>
+      </w:r>
+    </w:p>
+    <w:p>
+      <w:pPr>
+        <w:ind w:left="1080"/>
+      </w:pPr>
+      <w:r>
+        <w:t>print (“make choice…”)</w:t>
+      </w:r>
+    </w:p>
+    <w:p>
+      <w:pPr>
+        <w:ind w:left="1080"/>
+      </w:pPr>
+      <w:r>
+        <w:t>if 1:</w:t>
+      </w:r>
+    </w:p>
+    <w:p>
+      <w:pPr>
+        <w:ind w:left="1080"/>
+      </w:pPr>
+      <w:r>
+        <w:t xml:space="preserve">prompt user to </w:t>
+      </w:r>
+      <w:proofErr w:type="spellStart"/>
+      <w:r>
+        <w:t>chose</w:t>
+      </w:r>
+      <w:proofErr w:type="spellEnd"/>
+      <w:r>
+        <w:t xml:space="preserve"> tile</w:t>
+      </w:r>
+      <w:r>
+        <w:t xml:space="preserve"> </w:t>
+      </w:r>
+    </w:p>
+    <w:p>
+      <w:pPr>
+        <w:ind w:left="360" w:firstLine="720"/>
         <w:rPr>
           <w:i/>
           <w:iCs/>
         </w:rPr>
-        <w:t>is</w:t>
-      </w:r>
+      </w:pPr>
+      <w:r>
+        <w:t xml:space="preserve">check if tile </w:t>
+      </w:r>
+      <w:proofErr w:type="spellStart"/>
       <w:r>
         <w:rPr>
           <w:i/>
           <w:iCs/>
         </w:rPr>
-        <w:t>E</w:t>
+        <w:t>is</w:t>
       </w:r>
       <w:r>
         <w:rPr>
           <w:i/>
           <w:iCs/>
         </w:rPr>
-        <w:t>mpty</w:t>
+        <w:t>E</w:t>
       </w:r>
       <w:r>
         <w:rPr>
           <w:i/>
           <w:iCs/>
         </w:rPr>
+        <w:t>mpty</w:t>
+      </w:r>
+      <w:proofErr w:type="spellEnd"/>
+      <w:r>
+        <w:rPr>
+          <w:i/>
+          <w:iCs/>
+        </w:rPr>
         <w:t>()</w:t>
       </w:r>
     </w:p>
@@ -773,7 +1500,15 @@
         <w:ind w:left="1080"/>
       </w:pPr>
       <w:r>
-        <w:t>get the tileType to set the limit of soldier that could be put in it</w:t>
+        <w:t xml:space="preserve">get the </w:t>
+      </w:r>
+      <w:proofErr w:type="spellStart"/>
+      <w:r>
+        <w:t>tileType</w:t>
+      </w:r>
+      <w:proofErr w:type="spellEnd"/>
+      <w:r>
+        <w:t xml:space="preserve"> to set the limit of soldier that could be put in it</w:t>
       </w:r>
     </w:p>
     <w:p>
@@ -833,10 +1568,18 @@
         <w:ind w:left="1080"/>
       </w:pPr>
       <w:r>
-        <w:t>4. set how much gold is consumed next</w:t>
-      </w:r>
-      <w:r>
-        <w:t>Round()</w:t>
+        <w:t xml:space="preserve">4. set how much gold is consumed </w:t>
+      </w:r>
+      <w:proofErr w:type="spellStart"/>
+      <w:r>
+        <w:t>next</w:t>
+      </w:r>
+      <w:r>
+        <w:t>Round</w:t>
+      </w:r>
+      <w:proofErr w:type="spellEnd"/>
+      <w:r>
+        <w:t>()</w:t>
       </w:r>
       <w:r>
         <w:t xml:space="preserve"> (IN THE TILE OR IN THE ARMY??) </w:t>
@@ -850,7 +1593,15 @@
         <w:t xml:space="preserve">5. set </w:t>
       </w:r>
       <w:r>
-        <w:t>how much resources are produced for nextRound()</w:t>
+        <w:t xml:space="preserve">how much resources are produced for </w:t>
+      </w:r>
+      <w:proofErr w:type="spellStart"/>
+      <w:r>
+        <w:t>nextRound</w:t>
+      </w:r>
+      <w:proofErr w:type="spellEnd"/>
+      <w:r>
+        <w:t>()</w:t>
       </w:r>
     </w:p>
     <w:p>

</xml_diff>

<commit_message>
bonus points for tiles
</commit_message>
<xml_diff>
--- a/algos.docx
+++ b/algos.docx
@@ -435,7 +435,162 @@
     </w:p>
     <w:p>
       <w:pPr>
-        <w:ind w:left="1080" w:hanging="720"/>
+        <w:rPr>
+          <w:lang w:val="fr-FR"/>
+        </w:rPr>
+      </w:pPr>
+      <w:r>
+        <w:rPr>
+          <w:lang w:val="fr-FR"/>
+        </w:rPr>
+        <w:t>Touts les actions(les attacks/supports sur les tuiles adjacentes) [done]</w:t>
+      </w:r>
+    </w:p>
+    <w:p>
+      <w:pPr>
+        <w:rPr>
+          <w:lang w:val="fr-FR"/>
+        </w:rPr>
+      </w:pPr>
+      <w:r>
+        <w:rPr>
+          <w:lang w:val="fr-FR"/>
+        </w:rPr>
+        <w:t>11/4/2021</w:t>
+      </w:r>
+    </w:p>
+    <w:p>
+      <w:pPr>
+        <w:rPr>
+          <w:lang w:val="fr-FR"/>
+        </w:rPr>
+      </w:pPr>
+      <w:r>
+        <w:rPr>
+          <w:lang w:val="fr-FR"/>
+        </w:rPr>
+        <w:t xml:space="preserve">Une manière pour </w:t>
+      </w:r>
+      <w:r>
+        <w:rPr>
+          <w:lang w:val="fr-FR"/>
+        </w:rPr>
+        <w:t>récolter</w:t>
+      </w:r>
+      <w:r>
+        <w:rPr>
+          <w:lang w:val="fr-FR"/>
+        </w:rPr>
+        <w:t xml:space="preserve"> et </w:t>
+      </w:r>
+      <w:r>
+        <w:rPr>
+          <w:lang w:val="fr-FR"/>
+        </w:rPr>
+        <w:t>gérer</w:t>
+      </w:r>
+      <w:r>
+        <w:rPr>
+          <w:lang w:val="fr-FR"/>
+        </w:rPr>
+        <w:t xml:space="preserve"> les </w:t>
+      </w:r>
+      <w:r>
+        <w:rPr>
+          <w:lang w:val="fr-FR"/>
+        </w:rPr>
+        <w:t>ressources</w:t>
+      </w:r>
+      <w:r>
+        <w:rPr>
+          <w:lang w:val="fr-FR"/>
+        </w:rPr>
+        <w:t xml:space="preserve"> des tuiles</w:t>
+      </w:r>
+      <w:r>
+        <w:rPr>
+          <w:lang w:val="fr-FR"/>
+        </w:rPr>
+        <w:t xml:space="preserve">-&gt; la production doit dépendre du nombre de guerriers </w:t>
+      </w:r>
+      <w:r>
+        <w:rPr>
+          <w:lang w:val="fr-FR"/>
+        </w:rPr>
+        <w:t>déploi</w:t>
+      </w:r>
+      <w:r>
+        <w:rPr>
+          <w:lang w:val="fr-FR" w:bidi="ar-MA"/>
+        </w:rPr>
+        <w:t>e</w:t>
+      </w:r>
+      <w:r>
+        <w:rPr>
+          <w:lang w:val="fr-FR"/>
+        </w:rPr>
+        <w:t xml:space="preserve"> ou non ? on va choisir non pour le moment car c’est plus simple et on veut juste terminer cette partie pour commencer « </w:t>
+      </w:r>
+      <w:r>
+        <w:rPr>
+          <w:lang w:val="fr-FR"/>
+        </w:rPr>
+        <w:t>FarmGame »</w:t>
+      </w:r>
+      <w:r>
+        <w:rPr>
+          <w:lang w:val="fr-FR"/>
+        </w:rPr>
+        <w:t>. Donc il suffit que la tuile soit occupée par les unités d’un joueur, donc qu’il soit l’ « owner » pour qu’il puisse récolter un nombre fix de ressource chaque tour indépendamment de nombre d’unité. On doit différencier entre les diffèrent types de ressources pour les convertir après avec la commande ; 2 : Exchange (ressources) ;</w:t>
+      </w:r>
+    </w:p>
+    <w:p>
+      <w:pPr>
+        <w:rPr>
+          <w:lang w:val="fr-FR"/>
+        </w:rPr>
+      </w:pPr>
+      <w:r>
+        <w:rPr>
+          <w:lang w:val="fr-FR"/>
+        </w:rPr>
+        <w:t xml:space="preserve">Système pour gerer le gold </w:t>
+      </w:r>
+      <w:r>
+        <w:rPr>
+          <w:lang w:val="fr-FR"/>
+        </w:rPr>
+        <w:t>des unites/players</w:t>
+      </w:r>
+    </w:p>
+    <w:p>
+      <w:pPr>
+        <w:rPr>
+          <w:lang w:val="fr-FR"/>
+        </w:rPr>
+      </w:pPr>
+      <w:r>
+        <w:rPr>
+          <w:lang w:val="fr-FR"/>
+        </w:rPr>
+        <w:t xml:space="preserve">Système pour gerer </w:t>
+      </w:r>
+      <w:r>
+        <w:rPr>
+          <w:lang w:val="fr-FR"/>
+        </w:rPr>
+        <w:t>le food des unitees/players</w:t>
+      </w:r>
+    </w:p>
+    <w:p>
+      <w:pPr>
+        <w:rPr>
+          <w:lang w:val="fr-FR"/>
+        </w:rPr>
+      </w:pPr>
+    </w:p>
+    <w:p>
+      <w:pPr>
         <w:rPr>
           <w:lang w:val="fr-FR"/>
         </w:rPr>
@@ -816,6 +971,7 @@
         <w:ind w:left="1080"/>
       </w:pPr>
       <w:r>
+        <w:lastRenderedPageBreak/>
         <w:t>get the tileType to set the limit of soldier that could be put in it</w:t>
       </w:r>
     </w:p>

</xml_diff>

<commit_message>
organization de code + ajoute de systeme de food units
</commit_message>
<xml_diff>
--- a/algos.docx
+++ b/algos.docx
@@ -529,19 +529,55 @@
         <w:rPr>
           <w:lang w:val="fr-FR"/>
         </w:rPr>
-        <w:t xml:space="preserve"> ou non ? on va choisir non pour le moment car c’est plus simple et on veut juste terminer cette partie pour commencer « </w:t>
-      </w:r>
-      <w:r>
-        <w:rPr>
-          <w:lang w:val="fr-FR"/>
-        </w:rPr>
-        <w:t>FarmGame »</w:t>
-      </w:r>
-      <w:r>
-        <w:rPr>
-          <w:lang w:val="fr-FR"/>
-        </w:rPr>
-        <w:t>. Donc il suffit que la tuile soit occupée par les unités d’un joueur, donc qu’il soit l’ « owner » pour qu’il puisse récolter un nombre fix de ressource chaque tour indépendamment de nombre d’unité. On doit différencier entre les diffèrent types de ressources pour les convertir après avec la commande ; 2 : Exchange (ressources) ;</w:t>
+        <w:t xml:space="preserve"> ou non ? </w:t>
+      </w:r>
+      <w:r>
+        <w:rPr>
+          <w:lang w:val="fr-FR"/>
+        </w:rPr>
+        <w:t>on va choisir oui par ce que sinon la production ne sera pas suffisante pour soutenir les armees deploees.</w:t>
+      </w:r>
+      <w:r>
+        <w:rPr>
+          <w:lang w:val="fr-FR"/>
+        </w:rPr>
+        <w:t xml:space="preserve"> </w:t>
+      </w:r>
+      <w:r>
+        <w:rPr>
+          <w:lang w:val="fr-FR"/>
+        </w:rPr>
+        <w:t xml:space="preserve">Le nombre </w:t>
+      </w:r>
+      <w:r>
+        <w:rPr>
+          <w:lang w:val="fr-FR"/>
+        </w:rPr>
+        <w:t xml:space="preserve">de ressource chaque tour </w:t>
+      </w:r>
+      <w:r>
+        <w:rPr>
+          <w:lang w:val="fr-FR"/>
+        </w:rPr>
+        <w:t>depend</w:t>
+      </w:r>
+      <w:r>
+        <w:rPr>
+          <w:lang w:val="fr-FR"/>
+        </w:rPr>
+        <w:t xml:space="preserve"> de </w:t>
+      </w:r>
+      <w:r>
+        <w:rPr>
+          <w:lang w:val="fr-FR"/>
+        </w:rPr>
+        <w:t>la taille de l’unitee et de la tuile</w:t>
+      </w:r>
+      <w:r>
+        <w:rPr>
+          <w:lang w:val="fr-FR"/>
+        </w:rPr>
+        <w:t>. On doit différencier entre les diffèrent types de ressources pour les convertir après avec la commande ; 2 : Exchange (ressources) ;</w:t>
       </w:r>
     </w:p>
     <w:p>
@@ -573,13 +609,7 @@
         <w:rPr>
           <w:lang w:val="fr-FR"/>
         </w:rPr>
-        <w:t xml:space="preserve">Système pour gerer </w:t>
-      </w:r>
-      <w:r>
-        <w:rPr>
-          <w:lang w:val="fr-FR"/>
-        </w:rPr>
-        <w:t>le food des unitees/players</w:t>
+        <w:t>Système pour gerer le food des unitees/players</w:t>
       </w:r>
     </w:p>
     <w:p>
@@ -971,15 +1001,15 @@
         <w:ind w:left="1080"/>
       </w:pPr>
       <w:r>
+        <w:t>get the tileType to set the limit of soldier that could be put in it</w:t>
+      </w:r>
+    </w:p>
+    <w:p>
+      <w:pPr>
+        <w:ind w:left="1080"/>
+      </w:pPr>
+      <w:r>
         <w:lastRenderedPageBreak/>
-        <w:t>get the tileType to set the limit of soldier that could be put in it</w:t>
-      </w:r>
-    </w:p>
-    <w:p>
-      <w:pPr>
-        <w:ind w:left="1080"/>
-      </w:pPr>
-      <w:r>
         <w:t xml:space="preserve">chose how many users to make army </w:t>
       </w:r>
     </w:p>

</xml_diff>

<commit_message>
added points system + check tiles owners to end game
each player starts off with 0 points.
the number of points acquired depends on the game type (war/farm).
at the end of the game we calculate the total amount of points acquired by each player, and then announce the winner.
if there are no tiles left to be colonized end the game at the current turn.
TILES LEFT CHECK ISN'T YET WORKING JUST PUSHING TO CONTINUE WORKING ELSEWHERE
</commit_message>
<xml_diff>
--- a/algos.docx
+++ b/algos.docx
@@ -61,11 +61,61 @@
           <w:lang w:val="fr-FR"/>
         </w:rPr>
       </w:pPr>
-      <w:r>
-        <w:rPr>
-          <w:lang w:val="fr-FR"/>
-        </w:rPr>
-        <w:t>Gerer le cas ou l’utilisateur entre une autre valeur que les coordonnee dans case apres le prompt.</w:t>
+      <w:proofErr w:type="spellStart"/>
+      <w:r>
+        <w:rPr>
+          <w:lang w:val="fr-FR"/>
+        </w:rPr>
+        <w:t>Gerer</w:t>
+      </w:r>
+      <w:proofErr w:type="spellEnd"/>
+      <w:r>
+        <w:rPr>
+          <w:lang w:val="fr-FR"/>
+        </w:rPr>
+        <w:t xml:space="preserve"> le cas </w:t>
+      </w:r>
+      <w:proofErr w:type="spellStart"/>
+      <w:r>
+        <w:rPr>
+          <w:lang w:val="fr-FR"/>
+        </w:rPr>
+        <w:t>ou</w:t>
+      </w:r>
+      <w:proofErr w:type="spellEnd"/>
+      <w:r>
+        <w:rPr>
+          <w:lang w:val="fr-FR"/>
+        </w:rPr>
+        <w:t xml:space="preserve"> l’utilisateur entre une autre valeur que les </w:t>
+      </w:r>
+      <w:proofErr w:type="spellStart"/>
+      <w:r>
+        <w:rPr>
+          <w:lang w:val="fr-FR"/>
+        </w:rPr>
+        <w:t>coordonnee</w:t>
+      </w:r>
+      <w:proofErr w:type="spellEnd"/>
+      <w:r>
+        <w:rPr>
+          <w:lang w:val="fr-FR"/>
+        </w:rPr>
+        <w:t xml:space="preserve"> dans case </w:t>
+      </w:r>
+      <w:proofErr w:type="spellStart"/>
+      <w:r>
+        <w:rPr>
+          <w:lang w:val="fr-FR"/>
+        </w:rPr>
+        <w:t>apres</w:t>
+      </w:r>
+      <w:proofErr w:type="spellEnd"/>
+      <w:r>
+        <w:rPr>
+          <w:lang w:val="fr-FR"/>
+        </w:rPr>
+        <w:t xml:space="preserve"> le prompt.</w:t>
       </w:r>
     </w:p>
     <w:p>
@@ -79,13 +129,41 @@
         <w:rPr>
           <w:lang w:val="fr-FR"/>
         </w:rPr>
-        <w:t>Limiter le nombre de guerriers qui peuvent etre misent dans une case cependant le type de la tuile.</w:t>
-      </w:r>
-      <w:r>
-        <w:rPr>
-          <w:lang w:val="fr-FR"/>
-        </w:rPr>
-        <w:t xml:space="preserve"> [done]</w:t>
+        <w:t xml:space="preserve">Limiter le nombre de guerriers qui peuvent </w:t>
+      </w:r>
+      <w:proofErr w:type="spellStart"/>
+      <w:r>
+        <w:rPr>
+          <w:lang w:val="fr-FR"/>
+        </w:rPr>
+        <w:t>etre</w:t>
+      </w:r>
+      <w:proofErr w:type="spellEnd"/>
+      <w:r>
+        <w:rPr>
+          <w:lang w:val="fr-FR"/>
+        </w:rPr>
+        <w:t xml:space="preserve"> misent dans une case cependant le type de la tuile.</w:t>
+      </w:r>
+      <w:r>
+        <w:rPr>
+          <w:lang w:val="fr-FR"/>
+        </w:rPr>
+        <w:t xml:space="preserve"> [</w:t>
+      </w:r>
+      <w:proofErr w:type="spellStart"/>
+      <w:r>
+        <w:rPr>
+          <w:lang w:val="fr-FR"/>
+        </w:rPr>
+        <w:t>done</w:t>
+      </w:r>
+      <w:proofErr w:type="spellEnd"/>
+      <w:r>
+        <w:rPr>
+          <w:lang w:val="fr-FR"/>
+        </w:rPr>
+        <w:t>]</w:t>
       </w:r>
     </w:p>
     <w:p>
@@ -99,13 +177,69 @@
         <w:rPr>
           <w:lang w:val="fr-FR"/>
         </w:rPr>
-        <w:t>Le regex utilizer pour v</w:t>
-      </w:r>
-      <w:r>
-        <w:rPr>
-          <w:lang w:val="fr-FR"/>
-        </w:rPr>
-        <w:t>alider le choix de tuile devrait etre definit par les limites de la Map.</w:t>
+        <w:t xml:space="preserve">Le regex </w:t>
+      </w:r>
+      <w:proofErr w:type="spellStart"/>
+      <w:r>
+        <w:rPr>
+          <w:lang w:val="fr-FR"/>
+        </w:rPr>
+        <w:t>utilizer</w:t>
+      </w:r>
+      <w:proofErr w:type="spellEnd"/>
+      <w:r>
+        <w:rPr>
+          <w:lang w:val="fr-FR"/>
+        </w:rPr>
+        <w:t xml:space="preserve"> pour v</w:t>
+      </w:r>
+      <w:r>
+        <w:rPr>
+          <w:lang w:val="fr-FR"/>
+        </w:rPr>
+        <w:t xml:space="preserve">alider le choix de tuile devrait </w:t>
+      </w:r>
+      <w:proofErr w:type="spellStart"/>
+      <w:r>
+        <w:rPr>
+          <w:lang w:val="fr-FR"/>
+        </w:rPr>
+        <w:t>etre</w:t>
+      </w:r>
+      <w:proofErr w:type="spellEnd"/>
+      <w:r>
+        <w:rPr>
+          <w:lang w:val="fr-FR"/>
+        </w:rPr>
+        <w:t xml:space="preserve"> </w:t>
+      </w:r>
+      <w:proofErr w:type="spellStart"/>
+      <w:r>
+        <w:rPr>
+          <w:lang w:val="fr-FR"/>
+        </w:rPr>
+        <w:t>definit</w:t>
+      </w:r>
+      <w:proofErr w:type="spellEnd"/>
+      <w:r>
+        <w:rPr>
+          <w:lang w:val="fr-FR"/>
+        </w:rPr>
+        <w:t xml:space="preserve"> par les limites de la </w:t>
+      </w:r>
+      <w:proofErr w:type="spellStart"/>
+      <w:r>
+        <w:rPr>
+          <w:lang w:val="fr-FR"/>
+        </w:rPr>
+        <w:t>Map</w:t>
+      </w:r>
+      <w:proofErr w:type="spellEnd"/>
+      <w:r>
+        <w:rPr>
+          <w:lang w:val="fr-FR"/>
+        </w:rPr>
+        <w:t>.</w:t>
       </w:r>
     </w:p>
     <w:p>
@@ -125,7 +259,21 @@
         <w:rPr>
           <w:lang w:val="fr-FR"/>
         </w:rPr>
-        <w:t>[done]</w:t>
+        <w:t>[</w:t>
+      </w:r>
+      <w:proofErr w:type="spellStart"/>
+      <w:r>
+        <w:rPr>
+          <w:lang w:val="fr-FR"/>
+        </w:rPr>
+        <w:t>done</w:t>
+      </w:r>
+      <w:proofErr w:type="spellEnd"/>
+      <w:r>
+        <w:rPr>
+          <w:lang w:val="fr-FR"/>
+        </w:rPr>
+        <w:t>]</w:t>
       </w:r>
     </w:p>
     <w:p>
@@ -151,8 +299,72 @@
         <w:rPr>
           <w:lang w:val="fr-FR"/>
         </w:rPr>
-        <w:t xml:space="preserve"> {nbRepetition} si la taille du map depasse le 9 suivant le height ou le width</w:t>
-      </w:r>
+        <w:t xml:space="preserve"> {</w:t>
+      </w:r>
+      <w:proofErr w:type="spellStart"/>
+      <w:r>
+        <w:rPr>
+          <w:lang w:val="fr-FR"/>
+        </w:rPr>
+        <w:t>nbRepetition</w:t>
+      </w:r>
+      <w:proofErr w:type="spellEnd"/>
+      <w:r>
+        <w:rPr>
+          <w:lang w:val="fr-FR"/>
+        </w:rPr>
+        <w:t xml:space="preserve">} si la taille du </w:t>
+      </w:r>
+      <w:proofErr w:type="spellStart"/>
+      <w:r>
+        <w:rPr>
+          <w:lang w:val="fr-FR"/>
+        </w:rPr>
+        <w:t>map</w:t>
+      </w:r>
+      <w:proofErr w:type="spellEnd"/>
+      <w:r>
+        <w:rPr>
+          <w:lang w:val="fr-FR"/>
+        </w:rPr>
+        <w:t xml:space="preserve"> </w:t>
+      </w:r>
+      <w:proofErr w:type="spellStart"/>
+      <w:r>
+        <w:rPr>
+          <w:lang w:val="fr-FR"/>
+        </w:rPr>
+        <w:t>depasse</w:t>
+      </w:r>
+      <w:proofErr w:type="spellEnd"/>
+      <w:r>
+        <w:rPr>
+          <w:lang w:val="fr-FR"/>
+        </w:rPr>
+        <w:t xml:space="preserve"> le 9 suivant le </w:t>
+      </w:r>
+      <w:proofErr w:type="spellStart"/>
+      <w:r>
+        <w:rPr>
+          <w:lang w:val="fr-FR"/>
+        </w:rPr>
+        <w:t>height</w:t>
+      </w:r>
+      <w:proofErr w:type="spellEnd"/>
+      <w:r>
+        <w:rPr>
+          <w:lang w:val="fr-FR"/>
+        </w:rPr>
+        <w:t xml:space="preserve"> ou le </w:t>
+      </w:r>
+      <w:proofErr w:type="spellStart"/>
+      <w:r>
+        <w:rPr>
+          <w:lang w:val="fr-FR"/>
+        </w:rPr>
+        <w:t>width</w:t>
+      </w:r>
+      <w:proofErr w:type="spellEnd"/>
     </w:p>
     <w:p>
       <w:pPr>
@@ -166,27 +378,71 @@
           <w:lang w:val="fr-FR"/>
         </w:rPr>
         <w:tab/>
-        <w:t>[done]</w:t>
-      </w:r>
-    </w:p>
-    <w:p>
-      <w:pPr>
-        <w:rPr>
-          <w:lang w:val="fr-FR"/>
-        </w:rPr>
-      </w:pPr>
-      <w:r>
-        <w:rPr>
-          <w:lang w:val="fr-FR"/>
-        </w:rPr>
-        <w:t>Gerer le ca sou l</w:t>
-      </w:r>
-      <w:r>
-        <w:rPr>
-          <w:lang w:val="fr-FR"/>
-        </w:rPr>
-        <w:t>’utilisateur entre une autre valeur qu’une taille valid de l’armee</w:t>
-      </w:r>
+        <w:t>[</w:t>
+      </w:r>
+      <w:proofErr w:type="spellStart"/>
+      <w:r>
+        <w:rPr>
+          <w:lang w:val="fr-FR"/>
+        </w:rPr>
+        <w:t>done</w:t>
+      </w:r>
+      <w:proofErr w:type="spellEnd"/>
+      <w:r>
+        <w:rPr>
+          <w:lang w:val="fr-FR"/>
+        </w:rPr>
+        <w:t>]</w:t>
+      </w:r>
+    </w:p>
+    <w:p>
+      <w:pPr>
+        <w:rPr>
+          <w:lang w:val="fr-FR"/>
+        </w:rPr>
+      </w:pPr>
+      <w:proofErr w:type="spellStart"/>
+      <w:r>
+        <w:rPr>
+          <w:lang w:val="fr-FR"/>
+        </w:rPr>
+        <w:t>Gerer</w:t>
+      </w:r>
+      <w:proofErr w:type="spellEnd"/>
+      <w:r>
+        <w:rPr>
+          <w:lang w:val="fr-FR"/>
+        </w:rPr>
+        <w:t xml:space="preserve"> le ca sou l</w:t>
+      </w:r>
+      <w:r>
+        <w:rPr>
+          <w:lang w:val="fr-FR"/>
+        </w:rPr>
+        <w:t xml:space="preserve">’utilisateur entre une autre valeur qu’une taille </w:t>
+      </w:r>
+      <w:proofErr w:type="spellStart"/>
+      <w:r>
+        <w:rPr>
+          <w:lang w:val="fr-FR"/>
+        </w:rPr>
+        <w:t>valid</w:t>
+      </w:r>
+      <w:proofErr w:type="spellEnd"/>
+      <w:r>
+        <w:rPr>
+          <w:lang w:val="fr-FR"/>
+        </w:rPr>
+        <w:t xml:space="preserve"> de l’</w:t>
+      </w:r>
+      <w:proofErr w:type="spellStart"/>
+      <w:r>
+        <w:rPr>
+          <w:lang w:val="fr-FR"/>
+        </w:rPr>
+        <w:t>armee</w:t>
+      </w:r>
+      <w:proofErr w:type="spellEnd"/>
       <w:r>
         <w:rPr>
           <w:lang w:val="fr-FR"/>
@@ -209,13 +465,69 @@
         <w:rPr>
           <w:lang w:val="fr-FR"/>
         </w:rPr>
-        <w:t>Si la taille de l’armee depasse le nombre de querriers disponibles</w:t>
-      </w:r>
-      <w:r>
-        <w:rPr>
-          <w:lang w:val="fr-FR"/>
-        </w:rPr>
-        <w:t xml:space="preserve"> [done]</w:t>
+        <w:t>Si la taille de l’</w:t>
+      </w:r>
+      <w:proofErr w:type="spellStart"/>
+      <w:r>
+        <w:rPr>
+          <w:lang w:val="fr-FR"/>
+        </w:rPr>
+        <w:t>armee</w:t>
+      </w:r>
+      <w:proofErr w:type="spellEnd"/>
+      <w:r>
+        <w:rPr>
+          <w:lang w:val="fr-FR"/>
+        </w:rPr>
+        <w:t xml:space="preserve"> </w:t>
+      </w:r>
+      <w:proofErr w:type="spellStart"/>
+      <w:r>
+        <w:rPr>
+          <w:lang w:val="fr-FR"/>
+        </w:rPr>
+        <w:t>depasse</w:t>
+      </w:r>
+      <w:proofErr w:type="spellEnd"/>
+      <w:r>
+        <w:rPr>
+          <w:lang w:val="fr-FR"/>
+        </w:rPr>
+        <w:t xml:space="preserve"> le nombre de </w:t>
+      </w:r>
+      <w:proofErr w:type="spellStart"/>
+      <w:r>
+        <w:rPr>
+          <w:lang w:val="fr-FR"/>
+        </w:rPr>
+        <w:t>querriers</w:t>
+      </w:r>
+      <w:proofErr w:type="spellEnd"/>
+      <w:r>
+        <w:rPr>
+          <w:lang w:val="fr-FR"/>
+        </w:rPr>
+        <w:t xml:space="preserve"> disponibles</w:t>
+      </w:r>
+      <w:r>
+        <w:rPr>
+          <w:lang w:val="fr-FR"/>
+        </w:rPr>
+        <w:t xml:space="preserve"> [</w:t>
+      </w:r>
+      <w:proofErr w:type="spellStart"/>
+      <w:r>
+        <w:rPr>
+          <w:lang w:val="fr-FR"/>
+        </w:rPr>
+        <w:t>done</w:t>
+      </w:r>
+      <w:proofErr w:type="spellEnd"/>
+      <w:r>
+        <w:rPr>
+          <w:lang w:val="fr-FR"/>
+        </w:rPr>
+        <w:t>]</w:t>
       </w:r>
     </w:p>
     <w:p>
@@ -233,13 +545,83 @@
         <w:rPr>
           <w:lang w:val="fr-FR"/>
         </w:rPr>
-        <w:t>Si la taille de l’armee depasse la limit definit par la tuile</w:t>
-      </w:r>
-      <w:r>
-        <w:rPr>
-          <w:lang w:val="fr-FR"/>
-        </w:rPr>
-        <w:t xml:space="preserve"> [done]</w:t>
+        <w:t>Si la taille de l’</w:t>
+      </w:r>
+      <w:proofErr w:type="spellStart"/>
+      <w:r>
+        <w:rPr>
+          <w:lang w:val="fr-FR"/>
+        </w:rPr>
+        <w:t>armee</w:t>
+      </w:r>
+      <w:proofErr w:type="spellEnd"/>
+      <w:r>
+        <w:rPr>
+          <w:lang w:val="fr-FR"/>
+        </w:rPr>
+        <w:t xml:space="preserve"> </w:t>
+      </w:r>
+      <w:proofErr w:type="spellStart"/>
+      <w:r>
+        <w:rPr>
+          <w:lang w:val="fr-FR"/>
+        </w:rPr>
+        <w:t>depasse</w:t>
+      </w:r>
+      <w:proofErr w:type="spellEnd"/>
+      <w:r>
+        <w:rPr>
+          <w:lang w:val="fr-FR"/>
+        </w:rPr>
+        <w:t xml:space="preserve"> la </w:t>
+      </w:r>
+      <w:proofErr w:type="spellStart"/>
+      <w:r>
+        <w:rPr>
+          <w:lang w:val="fr-FR"/>
+        </w:rPr>
+        <w:t>limit</w:t>
+      </w:r>
+      <w:proofErr w:type="spellEnd"/>
+      <w:r>
+        <w:rPr>
+          <w:lang w:val="fr-FR"/>
+        </w:rPr>
+        <w:t xml:space="preserve"> </w:t>
+      </w:r>
+      <w:proofErr w:type="spellStart"/>
+      <w:r>
+        <w:rPr>
+          <w:lang w:val="fr-FR"/>
+        </w:rPr>
+        <w:t>definit</w:t>
+      </w:r>
+      <w:proofErr w:type="spellEnd"/>
+      <w:r>
+        <w:rPr>
+          <w:lang w:val="fr-FR"/>
+        </w:rPr>
+        <w:t xml:space="preserve"> par la tuile</w:t>
+      </w:r>
+      <w:r>
+        <w:rPr>
+          <w:lang w:val="fr-FR"/>
+        </w:rPr>
+        <w:t xml:space="preserve"> [</w:t>
+      </w:r>
+      <w:proofErr w:type="spellStart"/>
+      <w:r>
+        <w:rPr>
+          <w:lang w:val="fr-FR"/>
+        </w:rPr>
+        <w:t>done</w:t>
+      </w:r>
+      <w:proofErr w:type="spellEnd"/>
+      <w:r>
+        <w:rPr>
+          <w:lang w:val="fr-FR"/>
+        </w:rPr>
+        <w:t>]</w:t>
       </w:r>
     </w:p>
     <w:p>
@@ -257,7 +639,35 @@
         <w:rPr>
           <w:lang w:val="fr-FR"/>
         </w:rPr>
-        <w:t xml:space="preserve">Si le string entree par l’utilisateur n’est pas une chiffre valid (inferieur a </w:t>
+        <w:t xml:space="preserve">Si le string </w:t>
+      </w:r>
+      <w:proofErr w:type="spellStart"/>
+      <w:r>
+        <w:rPr>
+          <w:lang w:val="fr-FR"/>
+        </w:rPr>
+        <w:t>entree</w:t>
+      </w:r>
+      <w:proofErr w:type="spellEnd"/>
+      <w:r>
+        <w:rPr>
+          <w:lang w:val="fr-FR"/>
+        </w:rPr>
+        <w:t xml:space="preserve"> par l’utilisateur n’est pas une chiffre </w:t>
+      </w:r>
+      <w:proofErr w:type="spellStart"/>
+      <w:r>
+        <w:rPr>
+          <w:lang w:val="fr-FR"/>
+        </w:rPr>
+        <w:t>valid</w:t>
+      </w:r>
+      <w:proofErr w:type="spellEnd"/>
+      <w:r>
+        <w:rPr>
+          <w:lang w:val="fr-FR"/>
+        </w:rPr>
+        <w:t xml:space="preserve"> (inferieur a </w:t>
       </w:r>
       <w:r>
         <w:rPr>
@@ -275,7 +685,21 @@
         <w:rPr>
           <w:lang w:val="fr-FR"/>
         </w:rPr>
-        <w:t xml:space="preserve"> [done]</w:t>
+        <w:t xml:space="preserve"> [</w:t>
+      </w:r>
+      <w:proofErr w:type="spellStart"/>
+      <w:r>
+        <w:rPr>
+          <w:lang w:val="fr-FR"/>
+        </w:rPr>
+        <w:t>done</w:t>
+      </w:r>
+      <w:proofErr w:type="spellEnd"/>
+      <w:r>
+        <w:rPr>
+          <w:lang w:val="fr-FR"/>
+        </w:rPr>
+        <w:t>]</w:t>
       </w:r>
     </w:p>
     <w:p>
@@ -293,13 +717,55 @@
         <w:rPr>
           <w:lang w:val="fr-FR"/>
         </w:rPr>
-        <w:t>Si le string entree par l’utilisateur n’est pas du tout valid (un String quelconque)</w:t>
-      </w:r>
-      <w:r>
-        <w:rPr>
-          <w:lang w:val="fr-FR"/>
-        </w:rPr>
-        <w:t xml:space="preserve"> [done]</w:t>
+        <w:t xml:space="preserve">Si le string </w:t>
+      </w:r>
+      <w:proofErr w:type="spellStart"/>
+      <w:r>
+        <w:rPr>
+          <w:lang w:val="fr-FR"/>
+        </w:rPr>
+        <w:t>entree</w:t>
+      </w:r>
+      <w:proofErr w:type="spellEnd"/>
+      <w:r>
+        <w:rPr>
+          <w:lang w:val="fr-FR"/>
+        </w:rPr>
+        <w:t xml:space="preserve"> par l’utilisateur n’est pas du tout </w:t>
+      </w:r>
+      <w:proofErr w:type="spellStart"/>
+      <w:r>
+        <w:rPr>
+          <w:lang w:val="fr-FR"/>
+        </w:rPr>
+        <w:t>valid</w:t>
+      </w:r>
+      <w:proofErr w:type="spellEnd"/>
+      <w:r>
+        <w:rPr>
+          <w:lang w:val="fr-FR"/>
+        </w:rPr>
+        <w:t xml:space="preserve"> (un String quelconque)</w:t>
+      </w:r>
+      <w:r>
+        <w:rPr>
+          <w:lang w:val="fr-FR"/>
+        </w:rPr>
+        <w:t xml:space="preserve"> [</w:t>
+      </w:r>
+      <w:proofErr w:type="spellStart"/>
+      <w:r>
+        <w:rPr>
+          <w:lang w:val="fr-FR"/>
+        </w:rPr>
+        <w:t>done</w:t>
+      </w:r>
+      <w:proofErr w:type="spellEnd"/>
+      <w:r>
+        <w:rPr>
+          <w:lang w:val="fr-FR"/>
+        </w:rPr>
+        <w:t>]</w:t>
       </w:r>
       <w:r>
         <w:rPr>
@@ -318,7 +784,49 @@
         <w:rPr>
           <w:lang w:val="fr-FR"/>
         </w:rPr>
-        <w:t xml:space="preserve">Lorsque la taille de la map devienne tres grande l’impression deviendra inorganisé a cause des espaces dans le header : </w:t>
+        <w:t xml:space="preserve">Lorsque la taille de la </w:t>
+      </w:r>
+      <w:proofErr w:type="spellStart"/>
+      <w:r>
+        <w:rPr>
+          <w:lang w:val="fr-FR"/>
+        </w:rPr>
+        <w:t>map</w:t>
+      </w:r>
+      <w:proofErr w:type="spellEnd"/>
+      <w:r>
+        <w:rPr>
+          <w:lang w:val="fr-FR"/>
+        </w:rPr>
+        <w:t xml:space="preserve"> devienne </w:t>
+      </w:r>
+      <w:proofErr w:type="spellStart"/>
+      <w:r>
+        <w:rPr>
+          <w:lang w:val="fr-FR"/>
+        </w:rPr>
+        <w:t>tres</w:t>
+      </w:r>
+      <w:proofErr w:type="spellEnd"/>
+      <w:r>
+        <w:rPr>
+          <w:lang w:val="fr-FR"/>
+        </w:rPr>
+        <w:t xml:space="preserve"> grande l’impression deviendra inorganisé </w:t>
+      </w:r>
+      <w:proofErr w:type="spellStart"/>
+      <w:r>
+        <w:rPr>
+          <w:lang w:val="fr-FR"/>
+        </w:rPr>
+        <w:t>a</w:t>
+      </w:r>
+      <w:proofErr w:type="spellEnd"/>
+      <w:r>
+        <w:rPr>
+          <w:lang w:val="fr-FR"/>
+        </w:rPr>
+        <w:t xml:space="preserve"> cause des espaces dans le header : </w:t>
       </w:r>
     </w:p>
     <w:p>
@@ -342,7 +850,21 @@
         <w:rPr>
           <w:lang w:val="fr-FR"/>
         </w:rPr>
-        <w:t xml:space="preserve"> [done]</w:t>
+        <w:t xml:space="preserve"> [</w:t>
+      </w:r>
+      <w:proofErr w:type="spellStart"/>
+      <w:r>
+        <w:rPr>
+          <w:lang w:val="fr-FR"/>
+        </w:rPr>
+        <w:t>done</w:t>
+      </w:r>
+      <w:proofErr w:type="spellEnd"/>
+      <w:r>
+        <w:rPr>
+          <w:lang w:val="fr-FR"/>
+        </w:rPr>
+        <w:t>]</w:t>
       </w:r>
     </w:p>
     <w:p>
@@ -360,32 +882,144 @@
         <w:rPr>
           <w:lang w:val="fr-FR"/>
         </w:rPr>
-        <w:t xml:space="preserve">Et a </w:t>
-      </w:r>
-      <w:r>
-        <w:rPr>
-          <w:lang w:val="fr-FR"/>
-        </w:rPr>
-        <w:t>gauche si on a deux chiffres comme indice en passant aux nombres &gt; 9 il y a une difference entre les espaces ;</w:t>
-      </w:r>
-      <w:r>
-        <w:rPr>
-          <w:lang w:val="fr-FR"/>
-        </w:rPr>
-        <w:t xml:space="preserve"> [done]</w:t>
-      </w:r>
-    </w:p>
-    <w:p>
-      <w:pPr>
-        <w:rPr>
-          <w:lang w:val="fr-FR"/>
-        </w:rPr>
-      </w:pPr>
-      <w:r>
-        <w:rPr>
-          <w:lang w:val="fr-FR"/>
-        </w:rPr>
-        <w:t>Des fois l’algorithme de genration de tuile nous done des resultat indesirables : des tuiles touts seul </w:t>
+        <w:t xml:space="preserve">Et </w:t>
+      </w:r>
+      <w:proofErr w:type="spellStart"/>
+      <w:r>
+        <w:rPr>
+          <w:lang w:val="fr-FR"/>
+        </w:rPr>
+        <w:t>a</w:t>
+      </w:r>
+      <w:proofErr w:type="spellEnd"/>
+      <w:r>
+        <w:rPr>
+          <w:lang w:val="fr-FR"/>
+        </w:rPr>
+        <w:t xml:space="preserve"> </w:t>
+      </w:r>
+      <w:r>
+        <w:rPr>
+          <w:lang w:val="fr-FR"/>
+        </w:rPr>
+        <w:t xml:space="preserve">gauche si on a deux chiffres comme indice en passant aux nombres &gt; 9 il y a une </w:t>
+      </w:r>
+      <w:proofErr w:type="spellStart"/>
+      <w:r>
+        <w:rPr>
+          <w:lang w:val="fr-FR"/>
+        </w:rPr>
+        <w:t>difference</w:t>
+      </w:r>
+      <w:proofErr w:type="spellEnd"/>
+      <w:r>
+        <w:rPr>
+          <w:lang w:val="fr-FR"/>
+        </w:rPr>
+        <w:t xml:space="preserve"> entre les espaces ;</w:t>
+      </w:r>
+      <w:r>
+        <w:rPr>
+          <w:lang w:val="fr-FR"/>
+        </w:rPr>
+        <w:t xml:space="preserve"> [</w:t>
+      </w:r>
+      <w:proofErr w:type="spellStart"/>
+      <w:r>
+        <w:rPr>
+          <w:lang w:val="fr-FR"/>
+        </w:rPr>
+        <w:t>done</w:t>
+      </w:r>
+      <w:proofErr w:type="spellEnd"/>
+      <w:r>
+        <w:rPr>
+          <w:lang w:val="fr-FR"/>
+        </w:rPr>
+        <w:t>]</w:t>
+      </w:r>
+    </w:p>
+    <w:p>
+      <w:pPr>
+        <w:rPr>
+          <w:lang w:val="fr-FR"/>
+        </w:rPr>
+      </w:pPr>
+      <w:r>
+        <w:rPr>
+          <w:lang w:val="fr-FR"/>
+        </w:rPr>
+        <w:t xml:space="preserve">Des fois l’algorithme de </w:t>
+      </w:r>
+      <w:proofErr w:type="spellStart"/>
+      <w:r>
+        <w:rPr>
+          <w:lang w:val="fr-FR"/>
+        </w:rPr>
+        <w:t>genration</w:t>
+      </w:r>
+      <w:proofErr w:type="spellEnd"/>
+      <w:r>
+        <w:rPr>
+          <w:lang w:val="fr-FR"/>
+        </w:rPr>
+        <w:t xml:space="preserve"> de tuile nous </w:t>
+      </w:r>
+      <w:proofErr w:type="spellStart"/>
+      <w:r>
+        <w:rPr>
+          <w:lang w:val="fr-FR"/>
+        </w:rPr>
+        <w:t>done</w:t>
+      </w:r>
+      <w:proofErr w:type="spellEnd"/>
+      <w:r>
+        <w:rPr>
+          <w:lang w:val="fr-FR"/>
+        </w:rPr>
+        <w:t xml:space="preserve"> des </w:t>
+      </w:r>
+      <w:proofErr w:type="spellStart"/>
+      <w:r>
+        <w:rPr>
+          <w:lang w:val="fr-FR"/>
+        </w:rPr>
+        <w:t>resultat</w:t>
+      </w:r>
+      <w:proofErr w:type="spellEnd"/>
+      <w:r>
+        <w:rPr>
+          <w:lang w:val="fr-FR"/>
+        </w:rPr>
+        <w:t xml:space="preserve"> </w:t>
+      </w:r>
+      <w:proofErr w:type="spellStart"/>
+      <w:r>
+        <w:rPr>
+          <w:lang w:val="fr-FR"/>
+        </w:rPr>
+        <w:t>indesirables</w:t>
+      </w:r>
+      <w:proofErr w:type="spellEnd"/>
+      <w:r>
+        <w:rPr>
+          <w:lang w:val="fr-FR"/>
+        </w:rPr>
+        <w:t xml:space="preserve"> : des tuiles </w:t>
+      </w:r>
+      <w:proofErr w:type="spellStart"/>
+      <w:r>
+        <w:rPr>
+          <w:lang w:val="fr-FR"/>
+        </w:rPr>
+        <w:t>touts</w:t>
+      </w:r>
+      <w:proofErr w:type="spellEnd"/>
+      <w:r>
+        <w:rPr>
+          <w:lang w:val="fr-FR"/>
+        </w:rPr>
+        <w:t xml:space="preserve"> seul </w:t>
       </w:r>
       <w:r>
         <w:rPr>
@@ -417,33 +1051,111 @@
         <w:rPr>
           <w:lang w:val="fr-FR"/>
         </w:rPr>
-        <w:t>[done]</w:t>
-      </w:r>
-    </w:p>
-    <w:p>
-      <w:pPr>
-        <w:rPr>
-          <w:lang w:val="fr-FR"/>
-        </w:rPr>
-      </w:pPr>
-      <w:r>
-        <w:rPr>
-          <w:lang w:val="fr-FR"/>
-        </w:rPr>
-        <w:t>Sans utilisation de instanceof dans le projet [done]</w:t>
-      </w:r>
-    </w:p>
-    <w:p>
-      <w:pPr>
-        <w:rPr>
-          <w:lang w:val="fr-FR"/>
-        </w:rPr>
-      </w:pPr>
-      <w:r>
-        <w:rPr>
-          <w:lang w:val="fr-FR"/>
-        </w:rPr>
-        <w:t>Touts les actions(les attacks/supports sur les tuiles adjacentes) [done]</w:t>
+        <w:t>[</w:t>
+      </w:r>
+      <w:proofErr w:type="spellStart"/>
+      <w:r>
+        <w:rPr>
+          <w:lang w:val="fr-FR"/>
+        </w:rPr>
+        <w:t>done</w:t>
+      </w:r>
+      <w:proofErr w:type="spellEnd"/>
+      <w:r>
+        <w:rPr>
+          <w:lang w:val="fr-FR"/>
+        </w:rPr>
+        <w:t>]</w:t>
+      </w:r>
+    </w:p>
+    <w:p>
+      <w:pPr>
+        <w:rPr>
+          <w:lang w:val="fr-FR"/>
+        </w:rPr>
+      </w:pPr>
+      <w:r>
+        <w:rPr>
+          <w:lang w:val="fr-FR"/>
+        </w:rPr>
+        <w:t xml:space="preserve">Sans utilisation de </w:t>
+      </w:r>
+      <w:proofErr w:type="spellStart"/>
+      <w:r>
+        <w:rPr>
+          <w:lang w:val="fr-FR"/>
+        </w:rPr>
+        <w:t>instanceof</w:t>
+      </w:r>
+      <w:proofErr w:type="spellEnd"/>
+      <w:r>
+        <w:rPr>
+          <w:lang w:val="fr-FR"/>
+        </w:rPr>
+        <w:t xml:space="preserve"> dans le projet [</w:t>
+      </w:r>
+      <w:proofErr w:type="spellStart"/>
+      <w:r>
+        <w:rPr>
+          <w:lang w:val="fr-FR"/>
+        </w:rPr>
+        <w:t>done</w:t>
+      </w:r>
+      <w:proofErr w:type="spellEnd"/>
+      <w:r>
+        <w:rPr>
+          <w:lang w:val="fr-FR"/>
+        </w:rPr>
+        <w:t>]</w:t>
+      </w:r>
+    </w:p>
+    <w:p>
+      <w:pPr>
+        <w:rPr>
+          <w:lang w:val="fr-FR"/>
+        </w:rPr>
+      </w:pPr>
+      <w:proofErr w:type="spellStart"/>
+      <w:r>
+        <w:rPr>
+          <w:lang w:val="fr-FR"/>
+        </w:rPr>
+        <w:t>Touts</w:t>
+      </w:r>
+      <w:proofErr w:type="spellEnd"/>
+      <w:r>
+        <w:rPr>
+          <w:lang w:val="fr-FR"/>
+        </w:rPr>
+        <w:t xml:space="preserve"> les actions(les </w:t>
+      </w:r>
+      <w:proofErr w:type="spellStart"/>
+      <w:r>
+        <w:rPr>
+          <w:lang w:val="fr-FR"/>
+        </w:rPr>
+        <w:t>attacks</w:t>
+      </w:r>
+      <w:proofErr w:type="spellEnd"/>
+      <w:r>
+        <w:rPr>
+          <w:lang w:val="fr-FR"/>
+        </w:rPr>
+        <w:t>/supports sur les tuiles adjacentes) [</w:t>
+      </w:r>
+      <w:proofErr w:type="spellStart"/>
+      <w:r>
+        <w:rPr>
+          <w:lang w:val="fr-FR"/>
+        </w:rPr>
+        <w:t>done</w:t>
+      </w:r>
+      <w:proofErr w:type="spellEnd"/>
+      <w:r>
+        <w:rPr>
+          <w:lang w:val="fr-FR"/>
+        </w:rPr>
+        <w:t>]</w:t>
       </w:r>
     </w:p>
     <w:p>
@@ -458,6 +1170,12 @@
         </w:rPr>
         <w:t>11/4/2021</w:t>
       </w:r>
+      <w:r>
+        <w:rPr>
+          <w:lang w:val="fr-FR"/>
+        </w:rPr>
+        <w:t xml:space="preserve"> et 12/4/2021</w:t>
+      </w:r>
     </w:p>
     <w:p>
       <w:pPr>
@@ -535,14 +1253,56 @@
         <w:rPr>
           <w:lang w:val="fr-FR"/>
         </w:rPr>
-        <w:t>on va choisir oui par ce que sinon la production ne sera pas suffisante pour soutenir les armees deploees.</w:t>
-      </w:r>
+        <w:t xml:space="preserve">on va choisir oui </w:t>
+      </w:r>
+      <w:proofErr w:type="spellStart"/>
+      <w:r>
+        <w:rPr>
+          <w:lang w:val="fr-FR"/>
+        </w:rPr>
+        <w:t>par ce</w:t>
+      </w:r>
+      <w:proofErr w:type="spellEnd"/>
+      <w:r>
+        <w:rPr>
+          <w:lang w:val="fr-FR"/>
+        </w:rPr>
+        <w:t xml:space="preserve"> que sinon la production ne sera pas suffisante pour soutenir les </w:t>
+      </w:r>
+      <w:proofErr w:type="spellStart"/>
+      <w:r>
+        <w:rPr>
+          <w:lang w:val="fr-FR"/>
+        </w:rPr>
+        <w:t>armees</w:t>
+      </w:r>
+      <w:proofErr w:type="spellEnd"/>
       <w:r>
         <w:rPr>
           <w:lang w:val="fr-FR"/>
         </w:rPr>
         <w:t xml:space="preserve"> </w:t>
       </w:r>
+      <w:proofErr w:type="spellStart"/>
+      <w:r>
+        <w:rPr>
+          <w:lang w:val="fr-FR"/>
+        </w:rPr>
+        <w:t>deploees</w:t>
+      </w:r>
+      <w:proofErr w:type="spellEnd"/>
+      <w:r>
+        <w:rPr>
+          <w:lang w:val="fr-FR"/>
+        </w:rPr>
+        <w:t>.</w:t>
+      </w:r>
+      <w:r>
+        <w:rPr>
+          <w:lang w:val="fr-FR"/>
+        </w:rPr>
+        <w:t xml:space="preserve"> </w:t>
+      </w:r>
       <w:r>
         <w:rPr>
           <w:lang w:val="fr-FR"/>
@@ -555,12 +1315,14 @@
         </w:rPr>
         <w:t xml:space="preserve">de ressource chaque tour </w:t>
       </w:r>
+      <w:proofErr w:type="spellStart"/>
       <w:r>
         <w:rPr>
           <w:lang w:val="fr-FR"/>
         </w:rPr>
         <w:t>depend</w:t>
       </w:r>
+      <w:proofErr w:type="spellEnd"/>
       <w:r>
         <w:rPr>
           <w:lang w:val="fr-FR"/>
@@ -571,7 +1333,21 @@
         <w:rPr>
           <w:lang w:val="fr-FR"/>
         </w:rPr>
-        <w:t>la taille de l’unitee et de la tuile</w:t>
+        <w:t>la taille de l’</w:t>
+      </w:r>
+      <w:proofErr w:type="spellStart"/>
+      <w:r>
+        <w:rPr>
+          <w:lang w:val="fr-FR"/>
+        </w:rPr>
+        <w:t>unitee</w:t>
+      </w:r>
+      <w:proofErr w:type="spellEnd"/>
+      <w:r>
+        <w:rPr>
+          <w:lang w:val="fr-FR"/>
+        </w:rPr>
+        <w:t xml:space="preserve"> et de la tuile</w:t>
       </w:r>
       <w:r>
         <w:rPr>
@@ -579,38 +1355,262 @@
         </w:rPr>
         <w:t>. On doit différencier entre les diffèrent types de ressources pour les convertir après avec la commande ; 2 : Exchange (ressources) ;</w:t>
       </w:r>
-    </w:p>
-    <w:p>
-      <w:pPr>
-        <w:rPr>
-          <w:lang w:val="fr-FR"/>
-        </w:rPr>
-      </w:pPr>
-      <w:r>
-        <w:rPr>
-          <w:lang w:val="fr-FR"/>
-        </w:rPr>
-        <w:t xml:space="preserve">Système pour gerer le gold </w:t>
-      </w:r>
-      <w:r>
-        <w:rPr>
-          <w:lang w:val="fr-FR"/>
-        </w:rPr>
-        <w:t>des unites/players</w:t>
-      </w:r>
-    </w:p>
-    <w:p>
-      <w:pPr>
-        <w:rPr>
-          <w:lang w:val="fr-FR"/>
-        </w:rPr>
-      </w:pPr>
-      <w:r>
-        <w:rPr>
-          <w:lang w:val="fr-FR"/>
-        </w:rPr>
-        <w:t>Système pour gerer le food des unitees/players</w:t>
-      </w:r>
+      <w:r>
+        <w:rPr>
+          <w:lang w:val="fr-FR"/>
+        </w:rPr>
+        <w:t xml:space="preserve"> [</w:t>
+      </w:r>
+      <w:proofErr w:type="spellStart"/>
+      <w:r>
+        <w:rPr>
+          <w:lang w:val="fr-FR"/>
+        </w:rPr>
+        <w:t>done</w:t>
+      </w:r>
+      <w:proofErr w:type="spellEnd"/>
+      <w:r>
+        <w:rPr>
+          <w:lang w:val="fr-FR"/>
+        </w:rPr>
+        <w:t>]</w:t>
+      </w:r>
+      <w:r>
+        <w:rPr>
+          <w:lang w:val="fr-FR"/>
+        </w:rPr>
+        <w:tab/>
+      </w:r>
+    </w:p>
+    <w:p>
+      <w:pPr>
+        <w:pStyle w:val="ListParagraph"/>
+        <w:numPr>
+          <w:ilvl w:val="0"/>
+          <w:numId w:val="4"/>
+        </w:numPr>
+      </w:pPr>
+      <w:r>
+        <w:t xml:space="preserve">Bugs : after putting </w:t>
+      </w:r>
+      <w:r>
+        <w:t>army on the tile only one resource is produced (meaning the production number (size*</w:t>
+      </w:r>
+      <w:proofErr w:type="spellStart"/>
+      <w:r>
+        <w:t>bonusproduction</w:t>
+      </w:r>
+      <w:proofErr w:type="spellEnd"/>
+      <w:r>
+        <w:t>) is not updated before harvesting.</w:t>
+      </w:r>
+      <w:r>
+        <w:t xml:space="preserve"> Need to correct the order of actions</w:t>
+      </w:r>
+    </w:p>
+    <w:p>
+      <w:pPr>
+        <w:pStyle w:val="ListParagraph"/>
+        <w:numPr>
+          <w:ilvl w:val="0"/>
+          <w:numId w:val="4"/>
+        </w:numPr>
+      </w:pPr>
+      <w:r>
+        <w:t>Need to use a bette</w:t>
+      </w:r>
+      <w:r>
+        <w:t>r</w:t>
+      </w:r>
+      <w:r>
+        <w:t xml:space="preserve"> loop for exchanging resources for food.</w:t>
+      </w:r>
+      <w:r>
+        <w:t xml:space="preserve"> </w:t>
+      </w:r>
+      <w:proofErr w:type="spellStart"/>
+      <w:r>
+        <w:t>sellResources</w:t>
+      </w:r>
+      <w:proofErr w:type="spellEnd"/>
+      <w:r>
+        <w:t>() function</w:t>
+      </w:r>
+    </w:p>
+    <w:p>
+      <w:pPr>
+        <w:rPr>
+          <w:lang w:val="fr-FR"/>
+        </w:rPr>
+      </w:pPr>
+      <w:r>
+        <w:rPr>
+          <w:lang w:val="fr-FR"/>
+        </w:rPr>
+        <w:lastRenderedPageBreak/>
+        <w:t xml:space="preserve">Système pour </w:t>
+      </w:r>
+      <w:proofErr w:type="spellStart"/>
+      <w:r>
+        <w:rPr>
+          <w:lang w:val="fr-FR"/>
+        </w:rPr>
+        <w:t>gerer</w:t>
+      </w:r>
+      <w:proofErr w:type="spellEnd"/>
+      <w:r>
+        <w:rPr>
+          <w:lang w:val="fr-FR"/>
+        </w:rPr>
+        <w:t xml:space="preserve"> le </w:t>
+      </w:r>
+      <w:proofErr w:type="spellStart"/>
+      <w:r>
+        <w:rPr>
+          <w:lang w:val="fr-FR"/>
+        </w:rPr>
+        <w:t>food</w:t>
+      </w:r>
+      <w:proofErr w:type="spellEnd"/>
+      <w:r>
+        <w:rPr>
+          <w:lang w:val="fr-FR"/>
+        </w:rPr>
+        <w:t xml:space="preserve"> des </w:t>
+      </w:r>
+      <w:proofErr w:type="spellStart"/>
+      <w:r>
+        <w:rPr>
+          <w:lang w:val="fr-FR"/>
+        </w:rPr>
+        <w:t>unitees</w:t>
+      </w:r>
+      <w:proofErr w:type="spellEnd"/>
+      <w:r>
+        <w:rPr>
+          <w:lang w:val="fr-FR"/>
+        </w:rPr>
+        <w:t>/</w:t>
+      </w:r>
+      <w:proofErr w:type="spellStart"/>
+      <w:r>
+        <w:rPr>
+          <w:lang w:val="fr-FR"/>
+        </w:rPr>
+        <w:t>players</w:t>
+      </w:r>
+      <w:proofErr w:type="spellEnd"/>
+      <w:r>
+        <w:rPr>
+          <w:lang w:val="fr-FR"/>
+        </w:rPr>
+        <w:t xml:space="preserve"> [</w:t>
+      </w:r>
+      <w:proofErr w:type="spellStart"/>
+      <w:r>
+        <w:rPr>
+          <w:lang w:val="fr-FR"/>
+        </w:rPr>
+        <w:t>done</w:t>
+      </w:r>
+      <w:proofErr w:type="spellEnd"/>
+      <w:r>
+        <w:rPr>
+          <w:lang w:val="fr-FR"/>
+        </w:rPr>
+        <w:t>]</w:t>
+      </w:r>
+    </w:p>
+    <w:p>
+      <w:pPr>
+        <w:pStyle w:val="ListParagraph"/>
+        <w:numPr>
+          <w:ilvl w:val="0"/>
+          <w:numId w:val="4"/>
+        </w:numPr>
+      </w:pPr>
+      <w:r>
+        <w:t>Bugs : food consumption for d</w:t>
+      </w:r>
+      <w:r>
+        <w:t>esert tiles is not multiplied by 2 increase by 2.</w:t>
+      </w:r>
+    </w:p>
+    <w:p>
+      <w:pPr>
+        <w:pStyle w:val="ListParagraph"/>
+        <w:numPr>
+          <w:ilvl w:val="0"/>
+          <w:numId w:val="4"/>
+        </w:numPr>
+      </w:pPr>
+      <w:r>
+        <w:t xml:space="preserve">After putting </w:t>
+      </w:r>
+      <w:r>
+        <w:tab/>
+      </w:r>
+    </w:p>
+    <w:p>
+      <w:pPr>
+        <w:rPr>
+          <w:lang w:val="fr-FR"/>
+        </w:rPr>
+      </w:pPr>
+      <w:r>
+        <w:rPr>
+          <w:lang w:val="fr-FR"/>
+        </w:rPr>
+        <w:t>S</w:t>
+      </w:r>
+      <w:r>
+        <w:rPr>
+          <w:lang w:val="fr-FR"/>
+        </w:rPr>
+        <w:t xml:space="preserve">ystème pour </w:t>
+      </w:r>
+      <w:proofErr w:type="spellStart"/>
+      <w:r>
+        <w:rPr>
+          <w:lang w:val="fr-FR"/>
+        </w:rPr>
+        <w:t>gerer</w:t>
+      </w:r>
+      <w:proofErr w:type="spellEnd"/>
+      <w:r>
+        <w:rPr>
+          <w:lang w:val="fr-FR"/>
+        </w:rPr>
+        <w:t xml:space="preserve"> le gold </w:t>
+      </w:r>
+      <w:r>
+        <w:rPr>
+          <w:lang w:val="fr-FR"/>
+        </w:rPr>
+        <w:t xml:space="preserve">des </w:t>
+      </w:r>
+      <w:proofErr w:type="spellStart"/>
+      <w:r>
+        <w:rPr>
+          <w:lang w:val="fr-FR"/>
+        </w:rPr>
+        <w:t>unites</w:t>
+      </w:r>
+      <w:proofErr w:type="spellEnd"/>
+      <w:r>
+        <w:rPr>
+          <w:lang w:val="fr-FR"/>
+        </w:rPr>
+        <w:t>/</w:t>
+      </w:r>
+      <w:proofErr w:type="spellStart"/>
+      <w:r>
+        <w:rPr>
+          <w:lang w:val="fr-FR"/>
+        </w:rPr>
+        <w:t>players</w:t>
+      </w:r>
+      <w:proofErr w:type="spellEnd"/>
     </w:p>
     <w:p>
       <w:pPr>
@@ -669,7 +1669,35 @@
         <w:rPr>
           <w:lang w:val="fr-FR"/>
         </w:rPr>
-        <w:t>Au debut l’utilisateur va choisir le type du jeu, soit jeu de development agricole soit jeu de guerre ;</w:t>
+        <w:t xml:space="preserve">Au </w:t>
+      </w:r>
+      <w:proofErr w:type="spellStart"/>
+      <w:r>
+        <w:rPr>
+          <w:lang w:val="fr-FR"/>
+        </w:rPr>
+        <w:t>debut</w:t>
+      </w:r>
+      <w:proofErr w:type="spellEnd"/>
+      <w:r>
+        <w:rPr>
+          <w:lang w:val="fr-FR"/>
+        </w:rPr>
+        <w:t xml:space="preserve"> l’utilisateur va choisir le type du jeu, soit jeu de </w:t>
+      </w:r>
+      <w:proofErr w:type="spellStart"/>
+      <w:r>
+        <w:rPr>
+          <w:lang w:val="fr-FR"/>
+        </w:rPr>
+        <w:t>development</w:t>
+      </w:r>
+      <w:proofErr w:type="spellEnd"/>
+      <w:r>
+        <w:rPr>
+          <w:lang w:val="fr-FR"/>
+        </w:rPr>
+        <w:t xml:space="preserve"> agricole soit jeu de guerre ;</w:t>
       </w:r>
     </w:p>
     <w:p>
@@ -697,7 +1725,21 @@
         <w:rPr>
           <w:lang w:val="fr-FR"/>
         </w:rPr>
-        <w:t>Si on est dans debug mode les noms des joueurs sont choisis automatiquement sinon il seront entrer par l’utilisateur</w:t>
+        <w:t xml:space="preserve">Si on est dans </w:t>
+      </w:r>
+      <w:proofErr w:type="spellStart"/>
+      <w:r>
+        <w:rPr>
+          <w:lang w:val="fr-FR"/>
+        </w:rPr>
+        <w:t>debug</w:t>
+      </w:r>
+      <w:proofErr w:type="spellEnd"/>
+      <w:r>
+        <w:rPr>
+          <w:lang w:val="fr-FR"/>
+        </w:rPr>
+        <w:t xml:space="preserve"> mode les noms des joueurs sont choisis automatiquement sinon il seront entrer par l’utilisateur</w:t>
       </w:r>
     </w:p>
     <w:p>
@@ -711,7 +1753,21 @@
         <w:rPr>
           <w:lang w:val="fr-FR"/>
         </w:rPr>
-        <w:t>Finalement le joueur va choisir la taille de la plaque (map size)</w:t>
+        <w:t>Finalement le joueur va choisir la taille de la plaque (</w:t>
+      </w:r>
+      <w:proofErr w:type="spellStart"/>
+      <w:r>
+        <w:rPr>
+          <w:lang w:val="fr-FR"/>
+        </w:rPr>
+        <w:t>map</w:t>
+      </w:r>
+      <w:proofErr w:type="spellEnd"/>
+      <w:r>
+        <w:rPr>
+          <w:lang w:val="fr-FR"/>
+        </w:rPr>
+        <w:t xml:space="preserve"> size)</w:t>
       </w:r>
     </w:p>
     <w:p>
@@ -725,11 +1781,19 @@
           <w:lang w:val="fr-FR"/>
         </w:rPr>
       </w:pPr>
-      <w:r>
-        <w:rPr>
-          <w:lang w:val="fr-FR"/>
-        </w:rPr>
-        <w:t>Debut du jeu :</w:t>
+      <w:proofErr w:type="spellStart"/>
+      <w:r>
+        <w:rPr>
+          <w:lang w:val="fr-FR"/>
+        </w:rPr>
+        <w:t>Debut</w:t>
+      </w:r>
+      <w:proofErr w:type="spellEnd"/>
+      <w:r>
+        <w:rPr>
+          <w:lang w:val="fr-FR"/>
+        </w:rPr>
+        <w:t xml:space="preserve"> du jeu :</w:t>
       </w:r>
     </w:p>
     <w:p>
@@ -767,7 +1831,15 @@
         <w:ind w:left="1080"/>
       </w:pPr>
       <w:r>
-        <w:t xml:space="preserve"> the users are prompted to chose which type of game to play: </w:t>
+        <w:t xml:space="preserve"> the users are prompted to </w:t>
+      </w:r>
+      <w:proofErr w:type="spellStart"/>
+      <w:r>
+        <w:t>chose</w:t>
+      </w:r>
+      <w:proofErr w:type="spellEnd"/>
+      <w:r>
+        <w:t xml:space="preserve"> which type of game to play: </w:t>
       </w:r>
       <w:r>
         <w:t>WAR</w:t>
@@ -883,8 +1955,13 @@
         <w:ind w:left="1080"/>
       </w:pPr>
       <w:r>
-        <w:t>Check if current game is war_game</w:t>
-      </w:r>
+        <w:t xml:space="preserve">Check if current game is </w:t>
+      </w:r>
+      <w:proofErr w:type="spellStart"/>
+      <w:r>
+        <w:t>war_game</w:t>
+      </w:r>
+      <w:proofErr w:type="spellEnd"/>
     </w:p>
     <w:p>
       <w:pPr>
@@ -913,78 +1990,98 @@
       <w:r>
         <w:t xml:space="preserve"> to </w:t>
       </w:r>
+      <w:proofErr w:type="spellStart"/>
       <w:r>
         <w:rPr>
           <w:i/>
           <w:iCs/>
         </w:rPr>
-        <w:t>nextTurn()</w:t>
-      </w:r>
-    </w:p>
-    <w:p>
-      <w:pPr>
-        <w:ind w:left="1080"/>
-      </w:pPr>
-      <w:r>
-        <w:t>print (“make choice…”)</w:t>
-      </w:r>
-    </w:p>
-    <w:p>
-      <w:pPr>
-        <w:ind w:left="1080"/>
-      </w:pPr>
-      <w:r>
-        <w:t>if 1:</w:t>
-      </w:r>
-    </w:p>
-    <w:p>
-      <w:pPr>
-        <w:ind w:left="1080"/>
-      </w:pPr>
-      <w:r>
-        <w:t>prompt user to chose tile</w:t>
-      </w:r>
-      <w:r>
-        <w:t xml:space="preserve"> </w:t>
-      </w:r>
-    </w:p>
-    <w:p>
-      <w:pPr>
-        <w:ind w:left="360" w:firstLine="720"/>
+        <w:t>nextTurn</w:t>
+      </w:r>
+      <w:proofErr w:type="spellEnd"/>
+      <w:r>
         <w:rPr>
           <w:i/>
           <w:iCs/>
         </w:rPr>
-      </w:pPr>
-      <w:r>
-        <w:t xml:space="preserve">check if tile </w:t>
-      </w:r>
-      <w:r>
+        <w:t>()</w:t>
+      </w:r>
+    </w:p>
+    <w:p>
+      <w:pPr>
+        <w:ind w:left="1080"/>
+      </w:pPr>
+      <w:r>
+        <w:t>print (“make choice…”)</w:t>
+      </w:r>
+    </w:p>
+    <w:p>
+      <w:pPr>
+        <w:ind w:left="1080"/>
+      </w:pPr>
+      <w:r>
+        <w:t>if 1:</w:t>
+      </w:r>
+    </w:p>
+    <w:p>
+      <w:pPr>
+        <w:ind w:left="1080"/>
+      </w:pPr>
+      <w:r>
+        <w:lastRenderedPageBreak/>
+        <w:t xml:space="preserve">prompt user to </w:t>
+      </w:r>
+      <w:proofErr w:type="spellStart"/>
+      <w:r>
+        <w:t>chose</w:t>
+      </w:r>
+      <w:proofErr w:type="spellEnd"/>
+      <w:r>
+        <w:t xml:space="preserve"> tile</w:t>
+      </w:r>
+      <w:r>
+        <w:t xml:space="preserve"> </w:t>
+      </w:r>
+    </w:p>
+    <w:p>
+      <w:pPr>
+        <w:ind w:left="360" w:firstLine="720"/>
         <w:rPr>
           <w:i/>
           <w:iCs/>
         </w:rPr>
-        <w:t>is</w:t>
-      </w:r>
+      </w:pPr>
+      <w:r>
+        <w:t xml:space="preserve">check if tile </w:t>
+      </w:r>
+      <w:proofErr w:type="spellStart"/>
       <w:r>
         <w:rPr>
           <w:i/>
           <w:iCs/>
         </w:rPr>
-        <w:t>E</w:t>
+        <w:t>is</w:t>
       </w:r>
       <w:r>
         <w:rPr>
           <w:i/>
           <w:iCs/>
         </w:rPr>
-        <w:t>mpty</w:t>
+        <w:t>E</w:t>
       </w:r>
       <w:r>
         <w:rPr>
           <w:i/>
           <w:iCs/>
         </w:rPr>
+        <w:t>mpty</w:t>
+      </w:r>
+      <w:proofErr w:type="spellEnd"/>
+      <w:r>
+        <w:rPr>
+          <w:i/>
+          <w:iCs/>
+        </w:rPr>
         <w:t>()</w:t>
       </w:r>
     </w:p>
@@ -1001,7 +2098,15 @@
         <w:ind w:left="1080"/>
       </w:pPr>
       <w:r>
-        <w:t>get the tileType to set the limit of soldier that could be put in it</w:t>
+        <w:t xml:space="preserve">get the </w:t>
+      </w:r>
+      <w:proofErr w:type="spellStart"/>
+      <w:r>
+        <w:t>tileType</w:t>
+      </w:r>
+      <w:proofErr w:type="spellEnd"/>
+      <w:r>
+        <w:t xml:space="preserve"> to set the limit of soldier that could be put in it</w:t>
       </w:r>
     </w:p>
     <w:p>
@@ -1009,7 +2114,6 @@
         <w:ind w:left="1080"/>
       </w:pPr>
       <w:r>
-        <w:lastRenderedPageBreak/>
         <w:t xml:space="preserve">chose how many users to make army </w:t>
       </w:r>
     </w:p>
@@ -1062,10 +2166,18 @@
         <w:ind w:left="1080"/>
       </w:pPr>
       <w:r>
-        <w:t>4. set how much gold is consumed next</w:t>
-      </w:r>
-      <w:r>
-        <w:t>Round()</w:t>
+        <w:t xml:space="preserve">4. set how much gold is consumed </w:t>
+      </w:r>
+      <w:proofErr w:type="spellStart"/>
+      <w:r>
+        <w:t>next</w:t>
+      </w:r>
+      <w:r>
+        <w:t>Round</w:t>
+      </w:r>
+      <w:proofErr w:type="spellEnd"/>
+      <w:r>
+        <w:t>()</w:t>
       </w:r>
       <w:r>
         <w:t xml:space="preserve"> (IN THE TILE OR IN THE ARMY??) </w:t>
@@ -1079,7 +2191,15 @@
         <w:t xml:space="preserve">5. set </w:t>
       </w:r>
       <w:r>
-        <w:t>how much resources are produced for nextRound()</w:t>
+        <w:t xml:space="preserve">how much resources are produced for </w:t>
+      </w:r>
+      <w:proofErr w:type="spellStart"/>
+      <w:r>
+        <w:t>nextRound</w:t>
+      </w:r>
+      <w:proofErr w:type="spellEnd"/>
+      <w:r>
+        <w:t>()</w:t>
       </w:r>
     </w:p>
     <w:p>

</xml_diff>